<commit_message>
Updates to windows week 2
</commit_message>
<xml_diff>
--- a/training-session-docs/week-2-Windows/Week2-Windows1.docx
+++ b/training-session-docs/week-2-Windows/Week2-Windows1.docx
@@ -50,20 +50,7 @@
           <w:rFonts w:cstheme="minorHAnsi"/>
           <w:u w:val="single"/>
         </w:rPr>
-        <w:t>Local vs Domain Accounts</w:t>
-      </w:r>
-    </w:p>
-    <w:p>
-      <w:pPr>
-        <w:rPr>
-          <w:rFonts w:cstheme="minorHAnsi"/>
-        </w:rPr>
-      </w:pPr>
-      <w:r>
-        <w:rPr>
-          <w:rFonts w:cstheme="minorHAnsi"/>
-        </w:rPr>
-        <w:t>UNIX has users and groups. UNIX subjects are applied to one machine.</w:t>
+        <w:t>Name of the computer</w:t>
       </w:r>
     </w:p>
     <w:p>
@@ -71,25 +58,41 @@
         <w:pStyle w:val="ListParagraph"/>
         <w:numPr>
           <w:ilvl w:val="0"/>
-          <w:numId w:val="4"/>
+          <w:numId w:val="15"/>
         </w:numPr>
         <w:rPr>
           <w:rFonts w:cstheme="minorHAnsi"/>
-        </w:rPr>
-      </w:pPr>
-      <w:r>
-        <w:rPr>
-          <w:rFonts w:cstheme="minorHAnsi"/>
-          <w:color w:val="1509B7"/>
-          <w:u w:val="single"/>
-        </w:rPr>
-        <w:t>Workgroup</w:t>
-      </w:r>
-      <w:r>
-        <w:rPr>
-          <w:rFonts w:cstheme="minorHAnsi"/>
-        </w:rPr>
-        <w:t>-collection of computers connected using one network. No domain controller in a workgroup, authentication performed at each computer.</w:t>
+          <w:color w:val="0000FF"/>
+        </w:rPr>
+      </w:pPr>
+      <w:r>
+        <w:rPr>
+          <w:rFonts w:cstheme="minorHAnsi"/>
+          <w:color w:val="0000FF"/>
+        </w:rPr>
+        <w:t>h</w:t>
+      </w:r>
+      <w:r>
+        <w:rPr>
+          <w:rFonts w:cstheme="minorHAnsi"/>
+          <w:color w:val="0000FF"/>
+        </w:rPr>
+        <w:t>ostname</w:t>
+      </w:r>
+    </w:p>
+    <w:p>
+      <w:pPr>
+        <w:rPr>
+          <w:rFonts w:cstheme="minorHAnsi"/>
+          <w:color w:val="000000" w:themeColor="text1"/>
+        </w:rPr>
+      </w:pPr>
+      <w:r>
+        <w:rPr>
+          <w:rFonts w:cstheme="minorHAnsi"/>
+          <w:color w:val="000000" w:themeColor="text1"/>
+        </w:rPr>
+        <w:t>Change the computer name</w:t>
       </w:r>
     </w:p>
     <w:p>
@@ -97,17 +100,112 @@
         <w:pStyle w:val="ListParagraph"/>
         <w:numPr>
           <w:ilvl w:val="0"/>
-          <w:numId w:val="4"/>
+          <w:numId w:val="15"/>
         </w:numPr>
         <w:rPr>
           <w:rFonts w:cstheme="minorHAnsi"/>
-        </w:rPr>
-      </w:pPr>
-      <w:r>
-        <w:rPr>
-          <w:rFonts w:cstheme="minorHAnsi"/>
-        </w:rPr>
-        <w:t xml:space="preserve">A networked Windows system can have two configurations – either domain joined or workgroup. In a domain joined computer, users can access accounts using centrally managed Active Directory. </w:t>
+          <w:color w:val="0000FF"/>
+        </w:rPr>
+      </w:pPr>
+      <w:proofErr w:type="spellStart"/>
+      <w:r>
+        <w:rPr>
+          <w:rFonts w:cstheme="minorHAnsi"/>
+          <w:color w:val="0000FF"/>
+        </w:rPr>
+        <w:t>netdomrenamecomputer</w:t>
+      </w:r>
+      <w:proofErr w:type="spellEnd"/>
+      <w:r>
+        <w:rPr>
+          <w:rFonts w:cstheme="minorHAnsi"/>
+          <w:color w:val="0000FF"/>
+        </w:rPr>
+        <w:t xml:space="preserve"> </w:t>
+      </w:r>
+      <w:r>
+        <w:rPr>
+          <w:rFonts w:cstheme="minorHAnsi"/>
+          <w:color w:val="0000FF"/>
+        </w:rPr>
+        <w:t>&lt;</w:t>
+      </w:r>
+      <w:proofErr w:type="spellStart"/>
+      <w:r>
+        <w:rPr>
+          <w:rFonts w:cstheme="minorHAnsi"/>
+          <w:color w:val="0000FF"/>
+        </w:rPr>
+        <w:t>ComputerName</w:t>
+      </w:r>
+      <w:proofErr w:type="spellEnd"/>
+      <w:r>
+        <w:rPr>
+          <w:rFonts w:cstheme="minorHAnsi"/>
+          <w:color w:val="0000FF"/>
+        </w:rPr>
+        <w:t>&gt;</w:t>
+      </w:r>
+      <w:r>
+        <w:rPr>
+          <w:rFonts w:cstheme="minorHAnsi"/>
+          <w:color w:val="0000FF"/>
+        </w:rPr>
+        <w:t xml:space="preserve"> </w:t>
+      </w:r>
+      <w:r>
+        <w:rPr>
+          <w:rFonts w:cstheme="minorHAnsi"/>
+          <w:color w:val="0000FF"/>
+        </w:rPr>
+        <w:t>/</w:t>
+      </w:r>
+      <w:proofErr w:type="spellStart"/>
+      <w:r>
+        <w:rPr>
+          <w:rFonts w:cstheme="minorHAnsi"/>
+          <w:color w:val="0000FF"/>
+        </w:rPr>
+        <w:t>NewName</w:t>
+      </w:r>
+      <w:proofErr w:type="spellEnd"/>
+      <w:r>
+        <w:rPr>
+          <w:rFonts w:cstheme="minorHAnsi"/>
+          <w:color w:val="0000FF"/>
+        </w:rPr>
+        <w:t>:&lt;</w:t>
+      </w:r>
+      <w:proofErr w:type="spellStart"/>
+      <w:r>
+        <w:rPr>
+          <w:rFonts w:cstheme="minorHAnsi"/>
+          <w:color w:val="0000FF"/>
+        </w:rPr>
+        <w:t>NewComputerName</w:t>
+      </w:r>
+      <w:proofErr w:type="spellEnd"/>
+      <w:r>
+        <w:rPr>
+          <w:rFonts w:cstheme="minorHAnsi"/>
+          <w:color w:val="0000FF"/>
+        </w:rPr>
+        <w:t>&gt;</w:t>
+      </w:r>
+    </w:p>
+    <w:p>
+      <w:pPr>
+        <w:rPr>
+          <w:rFonts w:cstheme="minorHAnsi"/>
+          <w:u w:val="single"/>
+        </w:rPr>
+      </w:pPr>
+      <w:r>
+        <w:rPr>
+          <w:rFonts w:cstheme="minorHAnsi"/>
+          <w:u w:val="single"/>
+        </w:rPr>
+        <w:t>System Information</w:t>
       </w:r>
     </w:p>
     <w:p>
@@ -115,586 +213,44 @@
         <w:pStyle w:val="ListParagraph"/>
         <w:numPr>
           <w:ilvl w:val="0"/>
-          <w:numId w:val="4"/>
+          <w:numId w:val="15"/>
         </w:numPr>
         <w:rPr>
           <w:rFonts w:cstheme="minorHAnsi"/>
-        </w:rPr>
-      </w:pPr>
-      <w:r>
-        <w:rPr>
-          <w:rFonts w:cstheme="minorHAnsi"/>
-        </w:rPr>
-        <w:t>Users can also login using local account, but local accounts will not have access to domain resources -  networked printers, Web servers, e-mail servers.</w:t>
-      </w:r>
-      <w:r>
-        <w:rPr>
-          <w:rFonts w:cstheme="minorHAnsi"/>
-        </w:rPr>
-        <w:t xml:space="preserve"> </w:t>
-      </w:r>
-    </w:p>
-    <w:p>
-      <w:pPr>
-        <w:pStyle w:val="ListParagraph"/>
-        <w:numPr>
-          <w:ilvl w:val="0"/>
-          <w:numId w:val="4"/>
-        </w:numPr>
-        <w:rPr>
-          <w:rFonts w:cstheme="minorHAnsi"/>
-        </w:rPr>
-      </w:pPr>
-      <w:r>
-        <w:rPr>
-          <w:rFonts w:cstheme="minorHAnsi"/>
-        </w:rPr>
-        <w:t>In a workgroup – local accounts managed by SAM are used.</w:t>
-      </w:r>
-    </w:p>
-    <w:p>
-      <w:pPr>
-        <w:pStyle w:val="ListParagraph"/>
-        <w:numPr>
-          <w:ilvl w:val="0"/>
-          <w:numId w:val="4"/>
-        </w:numPr>
-        <w:rPr>
-          <w:rFonts w:cstheme="minorHAnsi"/>
-        </w:rPr>
-      </w:pPr>
-      <w:r>
-        <w:rPr>
-          <w:rFonts w:cstheme="minorHAnsi"/>
-        </w:rPr>
-        <w:t>Security policies can be centrally managed using AD.</w:t>
-      </w:r>
-    </w:p>
-    <w:p>
-      <w:pPr>
-        <w:rPr>
-          <w:rFonts w:cstheme="minorHAnsi"/>
-        </w:rPr>
-      </w:pPr>
-    </w:p>
-    <w:p>
-      <w:pPr>
-        <w:rPr>
-          <w:rFonts w:cstheme="minorHAnsi"/>
-          <w:u w:val="single"/>
-        </w:rPr>
-      </w:pPr>
-      <w:r>
-        <w:rPr>
-          <w:rFonts w:cstheme="minorHAnsi"/>
-          <w:u w:val="single"/>
-        </w:rPr>
-        <w:t>Security Reference Monitor (SRM)</w:t>
-      </w:r>
-    </w:p>
-    <w:p>
-      <w:pPr>
-        <w:pStyle w:val="ListParagraph"/>
-        <w:numPr>
-          <w:ilvl w:val="0"/>
-          <w:numId w:val="1"/>
-        </w:numPr>
-        <w:rPr>
-          <w:rFonts w:cstheme="minorHAnsi"/>
-        </w:rPr>
-      </w:pPr>
-      <w:r>
-        <w:rPr>
-          <w:rFonts w:cstheme="minorHAnsi"/>
-        </w:rPr>
-        <w:t xml:space="preserve">access checks, </w:t>
-      </w:r>
-    </w:p>
-    <w:p>
-      <w:pPr>
-        <w:pStyle w:val="ListParagraph"/>
-        <w:numPr>
-          <w:ilvl w:val="0"/>
-          <w:numId w:val="1"/>
-        </w:numPr>
-        <w:rPr>
-          <w:rFonts w:cstheme="minorHAnsi"/>
-        </w:rPr>
-      </w:pPr>
-      <w:r>
-        <w:rPr>
-          <w:rFonts w:cstheme="minorHAnsi"/>
-        </w:rPr>
-        <w:t xml:space="preserve">generates audit log entries, and </w:t>
-      </w:r>
-    </w:p>
-    <w:p>
-      <w:pPr>
-        <w:pStyle w:val="ListParagraph"/>
-        <w:numPr>
-          <w:ilvl w:val="0"/>
-          <w:numId w:val="1"/>
-        </w:numPr>
-        <w:rPr>
-          <w:rFonts w:cstheme="minorHAnsi"/>
-        </w:rPr>
-      </w:pPr>
-      <w:r>
-        <w:rPr>
-          <w:rFonts w:cstheme="minorHAnsi"/>
-        </w:rPr>
-        <w:t>manipulates user rights, also called privileges.</w:t>
-      </w:r>
-    </w:p>
-    <w:p>
-      <w:pPr>
-        <w:rPr>
-          <w:rFonts w:cstheme="minorHAnsi"/>
-          <w:u w:val="single"/>
-        </w:rPr>
-      </w:pPr>
-      <w:r>
-        <w:rPr>
-          <w:rFonts w:cstheme="minorHAnsi"/>
-          <w:u w:val="single"/>
-        </w:rPr>
-        <w:t>Local Security Authority (LSA)</w:t>
-      </w:r>
-      <w:r>
-        <w:rPr>
-          <w:rFonts w:cstheme="minorHAnsi"/>
-          <w:u w:val="single"/>
-        </w:rPr>
-        <w:t xml:space="preserve"> – lsass.exe</w:t>
-      </w:r>
-    </w:p>
-    <w:p>
-      <w:pPr>
-        <w:pStyle w:val="ListParagraph"/>
-        <w:numPr>
-          <w:ilvl w:val="0"/>
-          <w:numId w:val="2"/>
-        </w:numPr>
-        <w:rPr>
-          <w:rFonts w:cstheme="minorHAnsi"/>
-        </w:rPr>
-      </w:pPr>
-      <w:r>
-        <w:rPr>
-          <w:rFonts w:cstheme="minorHAnsi"/>
-        </w:rPr>
-        <w:t>Issues security tokens to accounts</w:t>
-      </w:r>
-    </w:p>
-    <w:p>
-      <w:pPr>
-        <w:pStyle w:val="ListParagraph"/>
-        <w:numPr>
-          <w:ilvl w:val="0"/>
-          <w:numId w:val="2"/>
-        </w:numPr>
-        <w:rPr>
-          <w:rFonts w:cstheme="minorHAnsi"/>
-        </w:rPr>
-      </w:pPr>
-      <w:r>
-        <w:rPr>
-          <w:rFonts w:cstheme="minorHAnsi"/>
-        </w:rPr>
-        <w:t>Password policy, such as complexity rules and expiration times</w:t>
-      </w:r>
-    </w:p>
-    <w:p>
-      <w:pPr>
-        <w:pStyle w:val="ListParagraph"/>
-        <w:numPr>
-          <w:ilvl w:val="0"/>
-          <w:numId w:val="2"/>
-        </w:numPr>
-        <w:rPr>
-          <w:rFonts w:cstheme="minorHAnsi"/>
-        </w:rPr>
-      </w:pPr>
-      <w:r>
-        <w:rPr>
-          <w:rFonts w:cstheme="minorHAnsi"/>
-        </w:rPr>
-        <w:t>Auditing policy, or which operations on what objects to audit</w:t>
-      </w:r>
-    </w:p>
-    <w:p>
-      <w:pPr>
-        <w:pStyle w:val="ListParagraph"/>
-        <w:numPr>
-          <w:ilvl w:val="0"/>
-          <w:numId w:val="2"/>
-        </w:numPr>
-        <w:rPr>
-          <w:rFonts w:cstheme="minorHAnsi"/>
-        </w:rPr>
-      </w:pPr>
-      <w:r>
-        <w:rPr>
-          <w:rFonts w:cstheme="minorHAnsi"/>
-        </w:rPr>
-        <w:t>Privilege settings, or which accounts on a computer can perform privileged operations.</w:t>
-      </w:r>
-    </w:p>
-    <w:p>
-      <w:pPr>
-        <w:rPr>
-          <w:rFonts w:cstheme="minorHAnsi"/>
-          <w:u w:val="single"/>
-        </w:rPr>
-      </w:pPr>
-      <w:r>
-        <w:rPr>
-          <w:rFonts w:cstheme="minorHAnsi"/>
-          <w:u w:val="single"/>
-        </w:rPr>
-        <w:t>Security Account Manager (SAM)</w:t>
-      </w:r>
-    </w:p>
-    <w:p>
-      <w:pPr>
-        <w:pStyle w:val="ListParagraph"/>
-        <w:numPr>
-          <w:ilvl w:val="0"/>
-          <w:numId w:val="3"/>
-        </w:numPr>
-        <w:rPr>
-          <w:rFonts w:cstheme="minorHAnsi"/>
-        </w:rPr>
-      </w:pPr>
-      <w:r>
-        <w:rPr>
-          <w:rFonts w:cstheme="minorHAnsi"/>
-        </w:rPr>
-        <w:t>Account data and relevant security information about local principals and local groups</w:t>
-      </w:r>
-    </w:p>
-    <w:p>
-      <w:pPr>
-        <w:pStyle w:val="ListParagraph"/>
-        <w:numPr>
-          <w:ilvl w:val="0"/>
-          <w:numId w:val="3"/>
-        </w:numPr>
-        <w:rPr>
-          <w:rFonts w:cstheme="minorHAnsi"/>
-        </w:rPr>
-      </w:pPr>
-      <w:r>
-        <w:rPr>
-          <w:rFonts w:cstheme="minorHAnsi"/>
-        </w:rPr>
-        <w:t xml:space="preserve">User Login </w:t>
-      </w:r>
-      <w:r>
-        <w:rPr>
-          <w:rFonts w:cstheme="minorHAnsi"/>
-        </w:rPr>
-        <w:sym w:font="Wingdings" w:char="F0E0"/>
-      </w:r>
-      <w:r>
-        <w:rPr>
-          <w:rFonts w:cstheme="minorHAnsi"/>
-        </w:rPr>
-        <w:t xml:space="preserve"> SAM process (</w:t>
-      </w:r>
-      <w:proofErr w:type="spellStart"/>
-      <w:r>
-        <w:rPr>
-          <w:rFonts w:cstheme="minorHAnsi"/>
-        </w:rPr>
-        <w:t>SamSrv</w:t>
-      </w:r>
-      <w:proofErr w:type="spellEnd"/>
-      <w:r>
-        <w:rPr>
-          <w:rFonts w:cstheme="minorHAnsi"/>
-        </w:rPr>
-        <w:t>) takes logon information and performs lookup in SAM DB in Windows System 32\config</w:t>
-      </w:r>
-    </w:p>
-    <w:p>
-      <w:pPr>
-        <w:pStyle w:val="ListParagraph"/>
-        <w:numPr>
-          <w:ilvl w:val="0"/>
-          <w:numId w:val="3"/>
-        </w:numPr>
-        <w:rPr>
-          <w:rFonts w:cstheme="minorHAnsi"/>
-        </w:rPr>
-      </w:pPr>
-      <w:r>
-        <w:rPr>
-          <w:rFonts w:cstheme="minorHAnsi"/>
-        </w:rPr>
-        <w:t>Passwords stored as MD4, PBKCS</w:t>
-      </w:r>
-    </w:p>
-    <w:p>
-      <w:pPr>
-        <w:rPr>
-          <w:rFonts w:cstheme="minorHAnsi"/>
-          <w:u w:val="single"/>
-        </w:rPr>
-      </w:pPr>
-      <w:r>
-        <w:rPr>
-          <w:rFonts w:cstheme="minorHAnsi"/>
-          <w:u w:val="single"/>
-        </w:rPr>
-        <w:t>Active Directory (AD)</w:t>
-      </w:r>
-    </w:p>
-    <w:p>
-      <w:pPr>
-        <w:pStyle w:val="ListParagraph"/>
-        <w:numPr>
-          <w:ilvl w:val="0"/>
-          <w:numId w:val="5"/>
-        </w:numPr>
-        <w:rPr>
-          <w:rFonts w:cstheme="minorHAnsi"/>
-        </w:rPr>
-      </w:pPr>
-      <w:r>
-        <w:rPr>
-          <w:rFonts w:cstheme="minorHAnsi"/>
-        </w:rPr>
-        <w:t xml:space="preserve">MS LDAP directory for security operations and account logon. </w:t>
-      </w:r>
-    </w:p>
-    <w:p>
-      <w:pPr>
-        <w:pStyle w:val="ListParagraph"/>
-        <w:numPr>
-          <w:ilvl w:val="0"/>
-          <w:numId w:val="5"/>
-        </w:numPr>
-        <w:rPr>
-          <w:rFonts w:cstheme="minorHAnsi"/>
-        </w:rPr>
-      </w:pPr>
-      <w:r>
-        <w:rPr>
-          <w:rFonts w:cstheme="minorHAnsi"/>
-        </w:rPr>
-        <w:t>All currently supported client versions of Windows, including Windows XP and Windows 7, can communicate with AD to perform security operations including account logon</w:t>
-      </w:r>
-    </w:p>
-    <w:p>
-      <w:pPr>
-        <w:pStyle w:val="ListParagraph"/>
-        <w:numPr>
-          <w:ilvl w:val="0"/>
-          <w:numId w:val="5"/>
-        </w:numPr>
-        <w:rPr>
-          <w:rFonts w:cstheme="minorHAnsi"/>
-        </w:rPr>
-      </w:pPr>
-      <w:r>
-        <w:rPr>
-          <w:rFonts w:cstheme="minorHAnsi"/>
-        </w:rPr>
-        <w:t>A windows client will authenticate using AD when user logs on to the computer using domain account</w:t>
-      </w:r>
-      <w:r>
-        <w:rPr>
-          <w:rFonts w:cstheme="minorHAnsi"/>
-        </w:rPr>
-        <w:t>.</w:t>
-      </w:r>
-    </w:p>
-    <w:p>
-      <w:pPr>
-        <w:rPr>
-          <w:rFonts w:cstheme="minorHAnsi"/>
-          <w:u w:val="single"/>
-        </w:rPr>
-      </w:pPr>
-      <w:proofErr w:type="spellStart"/>
-      <w:r>
-        <w:rPr>
-          <w:rFonts w:cstheme="minorHAnsi"/>
-          <w:u w:val="single"/>
-        </w:rPr>
-        <w:lastRenderedPageBreak/>
-        <w:t>Powershell</w:t>
-      </w:r>
-      <w:proofErr w:type="spellEnd"/>
-      <w:r>
-        <w:rPr>
-          <w:rFonts w:cstheme="minorHAnsi"/>
-          <w:u w:val="single"/>
-        </w:rPr>
-        <w:t xml:space="preserve"> (PS)</w:t>
-      </w:r>
-    </w:p>
-    <w:p>
-      <w:pPr>
-        <w:pStyle w:val="ListParagraph"/>
-        <w:numPr>
-          <w:ilvl w:val="0"/>
-          <w:numId w:val="6"/>
-        </w:numPr>
-        <w:rPr>
-          <w:rFonts w:cstheme="minorHAnsi"/>
-        </w:rPr>
-      </w:pPr>
-      <w:r>
-        <w:rPr>
-          <w:rFonts w:cstheme="minorHAnsi"/>
-        </w:rPr>
-        <w:t>Flexible scripting language</w:t>
-      </w:r>
-      <w:r>
-        <w:rPr>
-          <w:rFonts w:cstheme="minorHAnsi"/>
-        </w:rPr>
-        <w:t xml:space="preserve"> based on .NET framework.</w:t>
-      </w:r>
-    </w:p>
-    <w:p>
-      <w:pPr>
-        <w:pStyle w:val="ListParagraph"/>
-        <w:numPr>
-          <w:ilvl w:val="0"/>
-          <w:numId w:val="6"/>
-        </w:numPr>
-        <w:rPr>
-          <w:rFonts w:cstheme="minorHAnsi"/>
-        </w:rPr>
-      </w:pPr>
-      <w:r>
-        <w:rPr>
-          <w:rFonts w:cstheme="minorHAnsi"/>
-        </w:rPr>
-        <w:t>Rich access to Windows computers and security settings</w:t>
-      </w:r>
-      <w:r>
-        <w:rPr>
-          <w:rFonts w:cstheme="minorHAnsi"/>
-        </w:rPr>
-        <w:t>.</w:t>
-      </w:r>
-    </w:p>
-    <w:p>
-      <w:pPr>
-        <w:pStyle w:val="ListParagraph"/>
-        <w:numPr>
-          <w:ilvl w:val="0"/>
-          <w:numId w:val="6"/>
-        </w:numPr>
-        <w:rPr>
-          <w:rFonts w:cstheme="minorHAnsi"/>
-        </w:rPr>
-      </w:pPr>
-      <w:r>
-        <w:rPr>
-          <w:rFonts w:cstheme="minorHAnsi"/>
-        </w:rPr>
-        <w:t>Commands in PS are called cmdlets – consistent (verb-noun) syntax.</w:t>
-      </w:r>
-    </w:p>
-    <w:p>
-      <w:pPr>
-        <w:pStyle w:val="ListParagraph"/>
-        <w:numPr>
-          <w:ilvl w:val="0"/>
-          <w:numId w:val="6"/>
-        </w:numPr>
-        <w:rPr>
-          <w:rFonts w:cstheme="minorHAnsi"/>
-        </w:rPr>
-      </w:pPr>
-      <w:r>
-        <w:rPr>
-          <w:rFonts w:cstheme="minorHAnsi"/>
-        </w:rPr>
-        <w:t>PS supports command piping. PS pipes objects not text. Allows rich data processing, filtering, and analysis.</w:t>
-      </w:r>
-    </w:p>
-    <w:p>
-      <w:pPr>
-        <w:pStyle w:val="ListParagraph"/>
-        <w:rPr>
-          <w:rFonts w:ascii="Rockwell" w:hAnsi="Rockwell" w:cstheme="minorHAnsi"/>
-        </w:rPr>
-      </w:pPr>
-    </w:p>
-    <w:p>
-      <w:pPr>
-        <w:pStyle w:val="ListParagraph"/>
-        <w:numPr>
-          <w:ilvl w:val="0"/>
-          <w:numId w:val="7"/>
-        </w:numPr>
-        <w:rPr>
-          <w:rFonts w:asciiTheme="majorHAnsi" w:hAnsiTheme="majorHAnsi" w:cstheme="majorHAnsi"/>
-          <w:color w:val="1509B7"/>
-        </w:rPr>
-      </w:pPr>
-      <w:proofErr w:type="spellStart"/>
-      <w:r>
-        <w:rPr>
-          <w:rFonts w:asciiTheme="majorHAnsi" w:hAnsiTheme="majorHAnsi" w:cstheme="majorHAnsi"/>
-          <w:color w:val="1509B7"/>
-        </w:rPr>
-        <w:t>whoami</w:t>
-      </w:r>
-      <w:proofErr w:type="spellEnd"/>
-    </w:p>
-    <w:p>
-      <w:pPr>
-        <w:pStyle w:val="ListParagraph"/>
-        <w:numPr>
-          <w:ilvl w:val="0"/>
-          <w:numId w:val="7"/>
-        </w:numPr>
-        <w:rPr>
-          <w:rFonts w:asciiTheme="majorHAnsi" w:hAnsiTheme="majorHAnsi" w:cstheme="majorHAnsi"/>
-          <w:color w:val="1509B7"/>
-        </w:rPr>
-      </w:pPr>
-      <w:r>
-        <w:rPr>
-          <w:rFonts w:asciiTheme="majorHAnsi" w:hAnsiTheme="majorHAnsi" w:cstheme="majorHAnsi"/>
-          <w:color w:val="1509B7"/>
-        </w:rPr>
-        <w:t>Get-Process | Format-Table</w:t>
-      </w:r>
-      <w:r>
-        <w:rPr>
-          <w:rFonts w:asciiTheme="majorHAnsi" w:hAnsiTheme="majorHAnsi" w:cstheme="majorHAnsi"/>
-          <w:color w:val="1509B7"/>
-        </w:rPr>
-        <w:t xml:space="preserve"> </w:t>
-      </w:r>
-    </w:p>
-    <w:p>
-      <w:pPr>
-        <w:jc w:val="center"/>
-        <w:rPr>
-          <w:rFonts w:asciiTheme="majorHAnsi" w:hAnsiTheme="majorHAnsi" w:cstheme="majorHAnsi"/>
-          <w:color w:val="1509B7"/>
-        </w:rPr>
-      </w:pPr>
-      <w:r>
-        <w:rPr>
-          <w:rFonts w:asciiTheme="majorHAnsi" w:hAnsiTheme="majorHAnsi" w:cstheme="majorHAnsi"/>
+          <w:color w:val="0000FF"/>
+        </w:rPr>
+      </w:pPr>
+      <w:r>
+        <w:rPr>
+          <w:rFonts w:cstheme="minorHAnsi"/>
+          <w:color w:val="0000FF"/>
+        </w:rPr>
+        <w:t xml:space="preserve">msinfo32.exe </w:t>
+      </w:r>
+    </w:p>
+    <w:p>
+      <w:pPr>
+        <w:rPr>
+          <w:rFonts w:cstheme="minorHAnsi"/>
+        </w:rPr>
+      </w:pPr>
+    </w:p>
+    <w:p>
+      <w:pPr>
+        <w:rPr>
+          <w:rFonts w:cstheme="minorHAnsi"/>
+        </w:rPr>
+      </w:pPr>
+      <w:r>
+        <w:rPr>
+          <w:rFonts w:cstheme="minorHAnsi"/>
           <w:noProof/>
-          <w:color w:val="1509B7"/>
         </w:rPr>
         <w:drawing>
-          <wp:inline distT="0" distB="0" distL="0" distR="0" wp14:anchorId="1639A5B9" wp14:editId="780DC1AC">
-            <wp:extent cx="5943600" cy="1571625"/>
-            <wp:effectExtent l="0" t="0" r="0" b="9525"/>
-            <wp:docPr id="1" name="Picture 1"/>
+          <wp:inline distT="0" distB="0" distL="0" distR="0" wp14:anchorId="2B795211" wp14:editId="002D78F9">
+            <wp:extent cx="5937250" cy="1300480"/>
+            <wp:effectExtent l="0" t="0" r="6350" b="0"/>
+            <wp:docPr id="10" name="Picture 10"/>
             <wp:cNvGraphicFramePr>
               <a:graphicFrameLocks xmlns:a="http://schemas.openxmlformats.org/drawingml/2006/main" noChangeAspect="1"/>
             </wp:cNvGraphicFramePr>
@@ -702,13 +258,13 @@
               <a:graphicData uri="http://schemas.openxmlformats.org/drawingml/2006/picture">
                 <pic:pic xmlns:pic="http://schemas.openxmlformats.org/drawingml/2006/picture">
                   <pic:nvPicPr>
-                    <pic:cNvPr id="0" name="Picture 1"/>
+                    <pic:cNvPr id="0" name="Picture 5"/>
                     <pic:cNvPicPr>
                       <a:picLocks noChangeAspect="1" noChangeArrowheads="1"/>
                     </pic:cNvPicPr>
                   </pic:nvPicPr>
                   <pic:blipFill>
-                    <a:blip r:embed="rId5">
+                    <a:blip r:embed="rId5" cstate="print">
                       <a:extLst>
                         <a:ext uri="{28A0092B-C50C-407E-A947-70E740481C1C}">
                           <a14:useLocalDpi xmlns:a14="http://schemas.microsoft.com/office/drawing/2010/main" val="0"/>
@@ -723,7 +279,7 @@
                   <pic:spPr bwMode="auto">
                     <a:xfrm>
                       <a:off x="0" y="0"/>
-                      <a:ext cx="5943600" cy="1571625"/>
+                      <a:ext cx="5937250" cy="1300480"/>
                     </a:xfrm>
                     <a:prstGeom prst="rect">
                       <a:avLst/>
@@ -742,22 +298,56 @@
     </w:p>
     <w:p>
       <w:pPr>
+        <w:rPr>
+          <w:rFonts w:cstheme="minorHAnsi"/>
+          <w:u w:val="single"/>
+        </w:rPr>
+      </w:pPr>
+      <w:r>
+        <w:rPr>
+          <w:rFonts w:cstheme="minorHAnsi"/>
+          <w:u w:val="single"/>
+        </w:rPr>
+        <w:t>Local vs Domain Accounts</w:t>
+      </w:r>
+    </w:p>
+    <w:p>
+      <w:pPr>
+        <w:rPr>
+          <w:rFonts w:cstheme="minorHAnsi"/>
+        </w:rPr>
+      </w:pPr>
+      <w:r>
+        <w:rPr>
+          <w:rFonts w:cstheme="minorHAnsi"/>
+        </w:rPr>
+        <w:t>UNIX has users and groups. UNIX subjects are applied to one machine.</w:t>
+      </w:r>
+    </w:p>
+    <w:p>
+      <w:pPr>
         <w:pStyle w:val="ListParagraph"/>
         <w:numPr>
           <w:ilvl w:val="0"/>
-          <w:numId w:val="7"/>
+          <w:numId w:val="4"/>
         </w:numPr>
         <w:rPr>
-          <w:rFonts w:asciiTheme="majorHAnsi" w:hAnsiTheme="majorHAnsi" w:cstheme="majorHAnsi"/>
+          <w:rFonts w:cstheme="minorHAnsi"/>
+        </w:rPr>
+      </w:pPr>
+      <w:r>
+        <w:rPr>
+          <w:rFonts w:cstheme="minorHAnsi"/>
           <w:color w:val="1509B7"/>
-        </w:rPr>
-      </w:pPr>
-      <w:r>
-        <w:rPr>
-          <w:rFonts w:asciiTheme="majorHAnsi" w:hAnsiTheme="majorHAnsi" w:cstheme="majorHAnsi"/>
-          <w:color w:val="1509B7"/>
-        </w:rPr>
-        <w:t>Get-Process -name chrome | Stop-Process</w:t>
+          <w:u w:val="single"/>
+        </w:rPr>
+        <w:t>Workgroup</w:t>
+      </w:r>
+      <w:r>
+        <w:rPr>
+          <w:rFonts w:cstheme="minorHAnsi"/>
+        </w:rPr>
+        <w:t>-collection of computers connected using one network. No domain controller in a workgroup, authentication performed at each computer.</w:t>
       </w:r>
     </w:p>
     <w:p>
@@ -765,53 +355,96 @@
         <w:pStyle w:val="ListParagraph"/>
         <w:numPr>
           <w:ilvl w:val="0"/>
-          <w:numId w:val="7"/>
+          <w:numId w:val="4"/>
         </w:numPr>
         <w:rPr>
-          <w:rFonts w:asciiTheme="majorHAnsi" w:hAnsiTheme="majorHAnsi" w:cstheme="majorHAnsi"/>
-          <w:color w:val="1509B7"/>
-        </w:rPr>
-      </w:pPr>
-      <w:r>
-        <w:rPr>
-          <w:rFonts w:asciiTheme="majorHAnsi" w:hAnsiTheme="majorHAnsi" w:cstheme="majorHAnsi"/>
-          <w:color w:val="1509B7"/>
-        </w:rPr>
-        <w:t xml:space="preserve">Get-Service | Get-Member </w:t>
-      </w:r>
-    </w:p>
-    <w:p>
-      <w:pPr>
-        <w:ind w:left="360"/>
-        <w:rPr>
-          <w:rFonts w:cstheme="minorHAnsi"/>
-        </w:rPr>
-      </w:pPr>
-      <w:r>
-        <w:rPr>
-          <w:rFonts w:cstheme="minorHAnsi"/>
-        </w:rPr>
-        <w:t>List of object methods and properties.</w:t>
-      </w:r>
-    </w:p>
-    <w:p>
-      <w:pPr>
-        <w:rPr>
-          <w:rFonts w:asciiTheme="majorHAnsi" w:hAnsiTheme="majorHAnsi" w:cstheme="majorHAnsi"/>
-          <w:color w:val="1509B7"/>
-        </w:rPr>
-      </w:pPr>
-      <w:r>
-        <w:rPr>
-          <w:rFonts w:asciiTheme="majorHAnsi" w:hAnsiTheme="majorHAnsi" w:cstheme="majorHAnsi"/>
+          <w:rFonts w:cstheme="minorHAnsi"/>
+        </w:rPr>
+      </w:pPr>
+      <w:r>
+        <w:rPr>
+          <w:rFonts w:cstheme="minorHAnsi"/>
+        </w:rPr>
+        <w:t xml:space="preserve">A networked Windows system can have two configurations – either domain joined or workgroup. In a domain joined computer, users can access accounts using centrally managed Active Directory. </w:t>
+      </w:r>
+    </w:p>
+    <w:p>
+      <w:pPr>
+        <w:pStyle w:val="ListParagraph"/>
+        <w:numPr>
+          <w:ilvl w:val="0"/>
+          <w:numId w:val="4"/>
+        </w:numPr>
+        <w:rPr>
+          <w:rFonts w:cstheme="minorHAnsi"/>
+        </w:rPr>
+      </w:pPr>
+      <w:r>
+        <w:rPr>
+          <w:rFonts w:cstheme="minorHAnsi"/>
+        </w:rPr>
+        <w:t>Users can also login using local account, but local accounts will not have access to domain resources -  networked printers, Web servers, e-mail servers.</w:t>
+      </w:r>
+      <w:r>
+        <w:rPr>
+          <w:rFonts w:cstheme="minorHAnsi"/>
+        </w:rPr>
+        <w:t xml:space="preserve"> </w:t>
+      </w:r>
+    </w:p>
+    <w:p>
+      <w:pPr>
+        <w:pStyle w:val="ListParagraph"/>
+        <w:numPr>
+          <w:ilvl w:val="0"/>
+          <w:numId w:val="4"/>
+        </w:numPr>
+        <w:rPr>
+          <w:rFonts w:cstheme="minorHAnsi"/>
+        </w:rPr>
+      </w:pPr>
+      <w:r>
+        <w:rPr>
+          <w:rFonts w:cstheme="minorHAnsi"/>
+        </w:rPr>
+        <w:t>In a workgroup – local accounts managed by SAM are used.</w:t>
+      </w:r>
+    </w:p>
+    <w:p>
+      <w:pPr>
+        <w:pStyle w:val="ListParagraph"/>
+        <w:numPr>
+          <w:ilvl w:val="0"/>
+          <w:numId w:val="4"/>
+        </w:numPr>
+        <w:rPr>
+          <w:rFonts w:cstheme="minorHAnsi"/>
+        </w:rPr>
+      </w:pPr>
+      <w:r>
+        <w:rPr>
+          <w:rFonts w:cstheme="minorHAnsi"/>
+        </w:rPr>
+        <w:t>Security policies can be centrally managed using AD.</w:t>
+      </w:r>
+    </w:p>
+    <w:p>
+      <w:pPr>
+        <w:rPr>
+          <w:rFonts w:cstheme="minorHAnsi"/>
+        </w:rPr>
+      </w:pPr>
+      <w:r>
+        <w:rPr>
+          <w:rFonts w:cstheme="minorHAnsi"/>
           <w:noProof/>
-          <w:color w:val="1509B7"/>
-        </w:rPr>
+        </w:rPr>
+        <w:lastRenderedPageBreak/>
         <w:drawing>
-          <wp:inline distT="0" distB="0" distL="0" distR="0" wp14:anchorId="412EF0D2" wp14:editId="00D713AF">
-            <wp:extent cx="5943600" cy="1790700"/>
-            <wp:effectExtent l="0" t="0" r="0" b="0"/>
-            <wp:docPr id="2" name="Picture 2"/>
+          <wp:inline distT="0" distB="0" distL="0" distR="0" wp14:anchorId="1F892F52" wp14:editId="4AE436B3">
+            <wp:extent cx="5915025" cy="3333750"/>
+            <wp:effectExtent l="0" t="0" r="9525" b="0"/>
+            <wp:docPr id="9" name="Picture 9"/>
             <wp:cNvGraphicFramePr>
               <a:graphicFrameLocks xmlns:a="http://schemas.openxmlformats.org/drawingml/2006/main" noChangeAspect="1"/>
             </wp:cNvGraphicFramePr>
@@ -819,7 +452,7 @@
               <a:graphicData uri="http://schemas.openxmlformats.org/drawingml/2006/picture">
                 <pic:pic xmlns:pic="http://schemas.openxmlformats.org/drawingml/2006/picture">
                   <pic:nvPicPr>
-                    <pic:cNvPr id="0" name="Picture 2"/>
+                    <pic:cNvPr id="0" name="Picture 4"/>
                     <pic:cNvPicPr>
                       <a:picLocks noChangeAspect="1" noChangeArrowheads="1"/>
                     </pic:cNvPicPr>
@@ -840,7 +473,7 @@
                   <pic:spPr bwMode="auto">
                     <a:xfrm>
                       <a:off x="0" y="0"/>
-                      <a:ext cx="5943600" cy="1790700"/>
+                      <a:ext cx="5915025" cy="3333750"/>
                     </a:xfrm>
                     <a:prstGeom prst="rect">
                       <a:avLst/>
@@ -972,7 +605,6 @@
         <w:rPr>
           <w:rFonts w:cstheme="minorHAnsi"/>
         </w:rPr>
-        <w:lastRenderedPageBreak/>
         <w:t xml:space="preserve">Once user log’s in token SID is generated by OS and assigned to user. </w:t>
       </w:r>
     </w:p>
@@ -1089,6 +721,7 @@
         <w:rPr>
           <w:rFonts w:cstheme="minorHAnsi"/>
         </w:rPr>
+        <w:lastRenderedPageBreak/>
         <w:t xml:space="preserve">So rather than using </w:t>
       </w:r>
       <w:r>
@@ -1231,11 +864,359 @@
           <w:u w:val="single"/>
         </w:rPr>
       </w:pPr>
+      <w:proofErr w:type="spellStart"/>
       <w:r>
         <w:rPr>
           <w:rFonts w:cstheme="minorHAnsi"/>
           <w:u w:val="single"/>
         </w:rPr>
+        <w:t>Powershell</w:t>
+      </w:r>
+      <w:proofErr w:type="spellEnd"/>
+      <w:r>
+        <w:rPr>
+          <w:rFonts w:cstheme="minorHAnsi"/>
+          <w:u w:val="single"/>
+        </w:rPr>
+        <w:t xml:space="preserve"> (PS)</w:t>
+      </w:r>
+    </w:p>
+    <w:p>
+      <w:pPr>
+        <w:pStyle w:val="ListParagraph"/>
+        <w:numPr>
+          <w:ilvl w:val="0"/>
+          <w:numId w:val="6"/>
+        </w:numPr>
+        <w:rPr>
+          <w:rFonts w:cstheme="minorHAnsi"/>
+        </w:rPr>
+      </w:pPr>
+      <w:r>
+        <w:rPr>
+          <w:rFonts w:cstheme="minorHAnsi"/>
+        </w:rPr>
+        <w:t>Flexible scripting language</w:t>
+      </w:r>
+      <w:r>
+        <w:rPr>
+          <w:rFonts w:cstheme="minorHAnsi"/>
+        </w:rPr>
+        <w:t xml:space="preserve"> based on .NET framework.</w:t>
+      </w:r>
+    </w:p>
+    <w:p>
+      <w:pPr>
+        <w:pStyle w:val="ListParagraph"/>
+        <w:numPr>
+          <w:ilvl w:val="0"/>
+          <w:numId w:val="6"/>
+        </w:numPr>
+        <w:rPr>
+          <w:rFonts w:cstheme="minorHAnsi"/>
+        </w:rPr>
+      </w:pPr>
+      <w:r>
+        <w:rPr>
+          <w:rFonts w:cstheme="minorHAnsi"/>
+        </w:rPr>
+        <w:t>Rich access to Windows computers and security settings</w:t>
+      </w:r>
+      <w:r>
+        <w:rPr>
+          <w:rFonts w:cstheme="minorHAnsi"/>
+        </w:rPr>
+        <w:t>.</w:t>
+      </w:r>
+    </w:p>
+    <w:p>
+      <w:pPr>
+        <w:pStyle w:val="ListParagraph"/>
+        <w:numPr>
+          <w:ilvl w:val="0"/>
+          <w:numId w:val="6"/>
+        </w:numPr>
+        <w:rPr>
+          <w:rFonts w:cstheme="minorHAnsi"/>
+        </w:rPr>
+      </w:pPr>
+      <w:r>
+        <w:rPr>
+          <w:rFonts w:cstheme="minorHAnsi"/>
+        </w:rPr>
+        <w:t>Commands in PS are called cmdlets – consistent (verb-noun) syntax.</w:t>
+      </w:r>
+    </w:p>
+    <w:p>
+      <w:pPr>
+        <w:pStyle w:val="ListParagraph"/>
+        <w:numPr>
+          <w:ilvl w:val="0"/>
+          <w:numId w:val="6"/>
+        </w:numPr>
+        <w:rPr>
+          <w:rFonts w:cstheme="minorHAnsi"/>
+        </w:rPr>
+      </w:pPr>
+      <w:r>
+        <w:rPr>
+          <w:rFonts w:cstheme="minorHAnsi"/>
+        </w:rPr>
+        <w:t>PS supports command piping. PS pipes objects not text. Allows rich data processing, filtering, and analysis.</w:t>
+      </w:r>
+    </w:p>
+    <w:p>
+      <w:pPr>
+        <w:pStyle w:val="ListParagraph"/>
+        <w:rPr>
+          <w:rFonts w:ascii="Rockwell" w:hAnsi="Rockwell" w:cstheme="minorHAnsi"/>
+        </w:rPr>
+      </w:pPr>
+    </w:p>
+    <w:p>
+      <w:pPr>
+        <w:pStyle w:val="ListParagraph"/>
+        <w:numPr>
+          <w:ilvl w:val="0"/>
+          <w:numId w:val="7"/>
+        </w:numPr>
+        <w:rPr>
+          <w:rFonts w:asciiTheme="majorHAnsi" w:hAnsiTheme="majorHAnsi" w:cstheme="majorHAnsi"/>
+          <w:color w:val="1509B7"/>
+        </w:rPr>
+      </w:pPr>
+      <w:proofErr w:type="spellStart"/>
+      <w:r>
+        <w:rPr>
+          <w:rFonts w:asciiTheme="majorHAnsi" w:hAnsiTheme="majorHAnsi" w:cstheme="majorHAnsi"/>
+          <w:color w:val="1509B7"/>
+        </w:rPr>
+        <w:t>whoami</w:t>
+      </w:r>
+      <w:proofErr w:type="spellEnd"/>
+    </w:p>
+    <w:p>
+      <w:pPr>
+        <w:pStyle w:val="ListParagraph"/>
+        <w:numPr>
+          <w:ilvl w:val="0"/>
+          <w:numId w:val="7"/>
+        </w:numPr>
+        <w:rPr>
+          <w:rFonts w:asciiTheme="majorHAnsi" w:hAnsiTheme="majorHAnsi" w:cstheme="majorHAnsi"/>
+          <w:color w:val="1509B7"/>
+        </w:rPr>
+      </w:pPr>
+      <w:r>
+        <w:rPr>
+          <w:rFonts w:asciiTheme="majorHAnsi" w:hAnsiTheme="majorHAnsi" w:cstheme="majorHAnsi"/>
+          <w:color w:val="1509B7"/>
+        </w:rPr>
+        <w:t xml:space="preserve">Get-Process | Format-Table </w:t>
+      </w:r>
+    </w:p>
+    <w:p>
+      <w:pPr>
+        <w:jc w:val="center"/>
+        <w:rPr>
+          <w:rFonts w:asciiTheme="majorHAnsi" w:hAnsiTheme="majorHAnsi" w:cstheme="majorHAnsi"/>
+          <w:color w:val="1509B7"/>
+        </w:rPr>
+      </w:pPr>
+      <w:r>
+        <w:rPr>
+          <w:rFonts w:asciiTheme="majorHAnsi" w:hAnsiTheme="majorHAnsi" w:cstheme="majorHAnsi"/>
+          <w:noProof/>
+          <w:color w:val="1509B7"/>
+        </w:rPr>
+        <w:drawing>
+          <wp:inline distT="0" distB="0" distL="0" distR="0" wp14:anchorId="10CC7C0E" wp14:editId="0FBFD126">
+            <wp:extent cx="5943600" cy="1571625"/>
+            <wp:effectExtent l="0" t="0" r="0" b="9525"/>
+            <wp:docPr id="1" name="Picture 1"/>
+            <wp:cNvGraphicFramePr>
+              <a:graphicFrameLocks xmlns:a="http://schemas.openxmlformats.org/drawingml/2006/main" noChangeAspect="1"/>
+            </wp:cNvGraphicFramePr>
+            <a:graphic xmlns:a="http://schemas.openxmlformats.org/drawingml/2006/main">
+              <a:graphicData uri="http://schemas.openxmlformats.org/drawingml/2006/picture">
+                <pic:pic xmlns:pic="http://schemas.openxmlformats.org/drawingml/2006/picture">
+                  <pic:nvPicPr>
+                    <pic:cNvPr id="0" name="Picture 1"/>
+                    <pic:cNvPicPr>
+                      <a:picLocks noChangeAspect="1" noChangeArrowheads="1"/>
+                    </pic:cNvPicPr>
+                  </pic:nvPicPr>
+                  <pic:blipFill>
+                    <a:blip r:embed="rId10">
+                      <a:extLst>
+                        <a:ext uri="{28A0092B-C50C-407E-A947-70E740481C1C}">
+                          <a14:useLocalDpi xmlns:a14="http://schemas.microsoft.com/office/drawing/2010/main" val="0"/>
+                        </a:ext>
+                      </a:extLst>
+                    </a:blip>
+                    <a:srcRect/>
+                    <a:stretch>
+                      <a:fillRect/>
+                    </a:stretch>
+                  </pic:blipFill>
+                  <pic:spPr bwMode="auto">
+                    <a:xfrm>
+                      <a:off x="0" y="0"/>
+                      <a:ext cx="5943600" cy="1571625"/>
+                    </a:xfrm>
+                    <a:prstGeom prst="rect">
+                      <a:avLst/>
+                    </a:prstGeom>
+                    <a:noFill/>
+                    <a:ln>
+                      <a:noFill/>
+                    </a:ln>
+                  </pic:spPr>
+                </pic:pic>
+              </a:graphicData>
+            </a:graphic>
+          </wp:inline>
+        </w:drawing>
+      </w:r>
+    </w:p>
+    <w:p>
+      <w:pPr>
+        <w:pStyle w:val="ListParagraph"/>
+        <w:numPr>
+          <w:ilvl w:val="0"/>
+          <w:numId w:val="7"/>
+        </w:numPr>
+        <w:rPr>
+          <w:rFonts w:asciiTheme="majorHAnsi" w:hAnsiTheme="majorHAnsi" w:cstheme="majorHAnsi"/>
+          <w:color w:val="1509B7"/>
+        </w:rPr>
+      </w:pPr>
+      <w:r>
+        <w:rPr>
+          <w:rFonts w:asciiTheme="majorHAnsi" w:hAnsiTheme="majorHAnsi" w:cstheme="majorHAnsi"/>
+          <w:color w:val="1509B7"/>
+        </w:rPr>
+        <w:t>Get-Process -name chrome | Stop-Process</w:t>
+      </w:r>
+    </w:p>
+    <w:p>
+      <w:pPr>
+        <w:pStyle w:val="ListParagraph"/>
+        <w:numPr>
+          <w:ilvl w:val="0"/>
+          <w:numId w:val="7"/>
+        </w:numPr>
+        <w:rPr>
+          <w:rFonts w:asciiTheme="majorHAnsi" w:hAnsiTheme="majorHAnsi" w:cstheme="majorHAnsi"/>
+          <w:color w:val="1509B7"/>
+        </w:rPr>
+      </w:pPr>
+      <w:r>
+        <w:rPr>
+          <w:rFonts w:asciiTheme="majorHAnsi" w:hAnsiTheme="majorHAnsi" w:cstheme="majorHAnsi"/>
+          <w:color w:val="1509B7"/>
+        </w:rPr>
+        <w:t xml:space="preserve">Get-Service | Get-Member </w:t>
+      </w:r>
+    </w:p>
+    <w:p>
+      <w:pPr>
+        <w:ind w:left="360"/>
+        <w:rPr>
+          <w:rFonts w:cstheme="minorHAnsi"/>
+        </w:rPr>
+      </w:pPr>
+      <w:r>
+        <w:rPr>
+          <w:rFonts w:cstheme="minorHAnsi"/>
+        </w:rPr>
+        <w:t>List of object methods and properties.</w:t>
+      </w:r>
+    </w:p>
+    <w:p>
+      <w:pPr>
+        <w:rPr>
+          <w:rFonts w:asciiTheme="majorHAnsi" w:hAnsiTheme="majorHAnsi" w:cstheme="majorHAnsi"/>
+          <w:color w:val="1509B7"/>
+        </w:rPr>
+      </w:pPr>
+      <w:r>
+        <w:rPr>
+          <w:rFonts w:asciiTheme="majorHAnsi" w:hAnsiTheme="majorHAnsi" w:cstheme="majorHAnsi"/>
+          <w:noProof/>
+          <w:color w:val="1509B7"/>
+        </w:rPr>
+        <w:drawing>
+          <wp:inline distT="0" distB="0" distL="0" distR="0" wp14:anchorId="4CC74ACA" wp14:editId="148CF2C3">
+            <wp:extent cx="5943600" cy="1790700"/>
+            <wp:effectExtent l="0" t="0" r="0" b="0"/>
+            <wp:docPr id="2" name="Picture 2"/>
+            <wp:cNvGraphicFramePr>
+              <a:graphicFrameLocks xmlns:a="http://schemas.openxmlformats.org/drawingml/2006/main" noChangeAspect="1"/>
+            </wp:cNvGraphicFramePr>
+            <a:graphic xmlns:a="http://schemas.openxmlformats.org/drawingml/2006/main">
+              <a:graphicData uri="http://schemas.openxmlformats.org/drawingml/2006/picture">
+                <pic:pic xmlns:pic="http://schemas.openxmlformats.org/drawingml/2006/picture">
+                  <pic:nvPicPr>
+                    <pic:cNvPr id="0" name="Picture 2"/>
+                    <pic:cNvPicPr>
+                      <a:picLocks noChangeAspect="1" noChangeArrowheads="1"/>
+                    </pic:cNvPicPr>
+                  </pic:nvPicPr>
+                  <pic:blipFill>
+                    <a:blip r:embed="rId11">
+                      <a:extLst>
+                        <a:ext uri="{28A0092B-C50C-407E-A947-70E740481C1C}">
+                          <a14:useLocalDpi xmlns:a14="http://schemas.microsoft.com/office/drawing/2010/main" val="0"/>
+                        </a:ext>
+                      </a:extLst>
+                    </a:blip>
+                    <a:srcRect/>
+                    <a:stretch>
+                      <a:fillRect/>
+                    </a:stretch>
+                  </pic:blipFill>
+                  <pic:spPr bwMode="auto">
+                    <a:xfrm>
+                      <a:off x="0" y="0"/>
+                      <a:ext cx="5943600" cy="1790700"/>
+                    </a:xfrm>
+                    <a:prstGeom prst="rect">
+                      <a:avLst/>
+                    </a:prstGeom>
+                    <a:noFill/>
+                    <a:ln>
+                      <a:noFill/>
+                    </a:ln>
+                  </pic:spPr>
+                </pic:pic>
+              </a:graphicData>
+            </a:graphic>
+          </wp:inline>
+        </w:drawing>
+      </w:r>
+    </w:p>
+    <w:p>
+      <w:pPr>
+        <w:rPr>
+          <w:rFonts w:cstheme="minorHAnsi"/>
+          <w:u w:val="single"/>
+        </w:rPr>
+      </w:pPr>
+    </w:p>
+    <w:p>
+      <w:pPr>
+        <w:rPr>
+          <w:rFonts w:cstheme="minorHAnsi"/>
+          <w:u w:val="single"/>
+        </w:rPr>
+      </w:pPr>
+      <w:r>
+        <w:rPr>
+          <w:rFonts w:cstheme="minorHAnsi"/>
+          <w:u w:val="single"/>
+        </w:rPr>
+        <w:lastRenderedPageBreak/>
         <w:t>Admin Accounts and Blank Password</w:t>
       </w:r>
     </w:p>
@@ -1431,7 +1412,7 @@
                     </pic:cNvPicPr>
                   </pic:nvPicPr>
                   <pic:blipFill>
-                    <a:blip r:embed="rId10" cstate="print">
+                    <a:blip r:embed="rId12" cstate="print">
                       <a:extLst>
                         <a:ext uri="{28A0092B-C50C-407E-A947-70E740481C1C}">
                           <a14:useLocalDpi xmlns:a14="http://schemas.microsoft.com/office/drawing/2010/main" val="0"/>
@@ -1465,24 +1446,2053 @@
     </w:p>
     <w:p>
       <w:pPr>
-        <w:rPr>
-          <w:rFonts w:cstheme="minorHAnsi"/>
-        </w:rPr>
-      </w:pPr>
-      <w:r>
-        <w:rPr>
-          <w:rFonts w:cstheme="minorHAnsi"/>
+        <w:pStyle w:val="NormalWeb"/>
+        <w:rPr>
+          <w:rFonts w:asciiTheme="minorHAnsi" w:hAnsiTheme="minorHAnsi" w:cstheme="minorHAnsi"/>
+          <w:sz w:val="22"/>
+          <w:szCs w:val="22"/>
+          <w:u w:val="single"/>
+        </w:rPr>
+      </w:pPr>
+      <w:r>
+        <w:rPr>
+          <w:rFonts w:asciiTheme="minorHAnsi" w:hAnsiTheme="minorHAnsi" w:cstheme="minorHAnsi"/>
+          <w:sz w:val="22"/>
+          <w:szCs w:val="22"/>
+          <w:u w:val="single"/>
+        </w:rPr>
+        <w:t>Application, Service and Process</w:t>
+      </w:r>
+    </w:p>
+    <w:p>
+      <w:pPr>
+        <w:pStyle w:val="NormalWeb"/>
+        <w:rPr>
+          <w:rFonts w:asciiTheme="minorHAnsi" w:hAnsiTheme="minorHAnsi" w:cstheme="minorHAnsi"/>
+          <w:sz w:val="22"/>
+          <w:szCs w:val="22"/>
+        </w:rPr>
+      </w:pPr>
+      <w:r>
+        <w:rPr>
+          <w:rFonts w:asciiTheme="minorHAnsi" w:hAnsiTheme="minorHAnsi" w:cstheme="minorHAnsi"/>
+          <w:sz w:val="22"/>
+          <w:szCs w:val="22"/>
+        </w:rPr>
+        <w:t xml:space="preserve">An </w:t>
+      </w:r>
+      <w:r>
+        <w:rPr>
+          <w:rStyle w:val="Strong"/>
+          <w:rFonts w:asciiTheme="minorHAnsi" w:hAnsiTheme="minorHAnsi" w:cstheme="minorHAnsi"/>
+          <w:sz w:val="22"/>
+          <w:szCs w:val="22"/>
+        </w:rPr>
+        <w:t>application</w:t>
+      </w:r>
+      <w:r>
+        <w:rPr>
+          <w:rFonts w:asciiTheme="minorHAnsi" w:hAnsiTheme="minorHAnsi" w:cstheme="minorHAnsi"/>
+          <w:sz w:val="22"/>
+          <w:szCs w:val="22"/>
+        </w:rPr>
+        <w:t xml:space="preserve"> is a </w:t>
+      </w:r>
+      <w:r>
+        <w:rPr>
+          <w:rStyle w:val="Strong"/>
+          <w:rFonts w:asciiTheme="minorHAnsi" w:hAnsiTheme="minorHAnsi" w:cstheme="minorHAnsi"/>
+          <w:sz w:val="22"/>
+          <w:szCs w:val="22"/>
+        </w:rPr>
+        <w:t>program which you interact with on the desktop</w:t>
+      </w:r>
+      <w:r>
+        <w:rPr>
+          <w:rFonts w:asciiTheme="minorHAnsi" w:hAnsiTheme="minorHAnsi" w:cstheme="minorHAnsi"/>
+          <w:sz w:val="22"/>
+          <w:szCs w:val="22"/>
+        </w:rPr>
+        <w:t xml:space="preserve">. This is what you spend almost </w:t>
+      </w:r>
+      <w:proofErr w:type="gramStart"/>
+      <w:r>
+        <w:rPr>
+          <w:rFonts w:asciiTheme="minorHAnsi" w:hAnsiTheme="minorHAnsi" w:cstheme="minorHAnsi"/>
+          <w:sz w:val="22"/>
+          <w:szCs w:val="22"/>
+        </w:rPr>
+        <w:t>all of</w:t>
+      </w:r>
+      <w:proofErr w:type="gramEnd"/>
+      <w:r>
+        <w:rPr>
+          <w:rFonts w:asciiTheme="minorHAnsi" w:hAnsiTheme="minorHAnsi" w:cstheme="minorHAnsi"/>
+          <w:sz w:val="22"/>
+          <w:szCs w:val="22"/>
+        </w:rPr>
+        <w:t xml:space="preserve"> your time using on the computer. Internet explorer, </w:t>
+      </w:r>
+      <w:r>
+        <w:rPr>
+          <w:rFonts w:asciiTheme="minorHAnsi" w:hAnsiTheme="minorHAnsi" w:cstheme="minorHAnsi"/>
+          <w:sz w:val="22"/>
+          <w:szCs w:val="22"/>
+        </w:rPr>
+        <w:t>Microsoft</w:t>
+      </w:r>
+      <w:r>
+        <w:rPr>
+          <w:rFonts w:asciiTheme="minorHAnsi" w:hAnsiTheme="minorHAnsi" w:cstheme="minorHAnsi"/>
+          <w:sz w:val="22"/>
+          <w:szCs w:val="22"/>
+        </w:rPr>
+        <w:t xml:space="preserve"> word, iTunes, skype - they are all applications.</w:t>
+      </w:r>
+    </w:p>
+    <w:p>
+      <w:pPr>
+        <w:pStyle w:val="NormalWeb"/>
+        <w:rPr>
+          <w:rFonts w:asciiTheme="minorHAnsi" w:hAnsiTheme="minorHAnsi" w:cstheme="minorHAnsi"/>
+          <w:sz w:val="22"/>
+          <w:szCs w:val="22"/>
+        </w:rPr>
+      </w:pPr>
+      <w:r>
+        <w:rPr>
+          <w:rFonts w:asciiTheme="minorHAnsi" w:hAnsiTheme="minorHAnsi" w:cstheme="minorHAnsi"/>
+          <w:sz w:val="22"/>
+          <w:szCs w:val="22"/>
+        </w:rPr>
+        <w:t xml:space="preserve">A </w:t>
+      </w:r>
+      <w:r>
+        <w:rPr>
+          <w:rStyle w:val="Strong"/>
+          <w:rFonts w:asciiTheme="minorHAnsi" w:hAnsiTheme="minorHAnsi" w:cstheme="minorHAnsi"/>
+          <w:sz w:val="22"/>
+          <w:szCs w:val="22"/>
+        </w:rPr>
+        <w:t>process</w:t>
+      </w:r>
+      <w:r>
+        <w:rPr>
+          <w:rFonts w:asciiTheme="minorHAnsi" w:hAnsiTheme="minorHAnsi" w:cstheme="minorHAnsi"/>
+          <w:sz w:val="22"/>
+          <w:szCs w:val="22"/>
+        </w:rPr>
+        <w:t xml:space="preserve"> is an </w:t>
+      </w:r>
+      <w:r>
+        <w:rPr>
+          <w:rStyle w:val="Strong"/>
+          <w:rFonts w:asciiTheme="minorHAnsi" w:hAnsiTheme="minorHAnsi" w:cstheme="minorHAnsi"/>
+          <w:sz w:val="22"/>
+          <w:szCs w:val="22"/>
+        </w:rPr>
+        <w:t xml:space="preserve">instance of </w:t>
+      </w:r>
+      <w:proofErr w:type="gramStart"/>
+      <w:r>
+        <w:rPr>
+          <w:rStyle w:val="Strong"/>
+          <w:rFonts w:asciiTheme="minorHAnsi" w:hAnsiTheme="minorHAnsi" w:cstheme="minorHAnsi"/>
+          <w:sz w:val="22"/>
+          <w:szCs w:val="22"/>
+        </w:rPr>
+        <w:t>a</w:t>
+      </w:r>
+      <w:proofErr w:type="gramEnd"/>
+      <w:r>
+        <w:rPr>
+          <w:rStyle w:val="Strong"/>
+          <w:rFonts w:asciiTheme="minorHAnsi" w:hAnsiTheme="minorHAnsi" w:cstheme="minorHAnsi"/>
+          <w:sz w:val="22"/>
+          <w:szCs w:val="22"/>
+        </w:rPr>
+        <w:t xml:space="preserve"> </w:t>
+      </w:r>
+      <w:r>
+        <w:rPr>
+          <w:rStyle w:val="Strong"/>
+          <w:rFonts w:asciiTheme="minorHAnsi" w:hAnsiTheme="minorHAnsi" w:cstheme="minorHAnsi"/>
+          <w:sz w:val="22"/>
+          <w:szCs w:val="22"/>
+        </w:rPr>
+        <w:t>executable</w:t>
+      </w:r>
+      <w:r>
+        <w:rPr>
+          <w:rFonts w:asciiTheme="minorHAnsi" w:hAnsiTheme="minorHAnsi" w:cstheme="minorHAnsi"/>
+          <w:sz w:val="22"/>
+          <w:szCs w:val="22"/>
+        </w:rPr>
+        <w:t xml:space="preserve"> (</w:t>
+      </w:r>
+      <w:r>
+        <w:rPr>
+          <w:rStyle w:val="HTMLCode"/>
+          <w:rFonts w:asciiTheme="minorHAnsi" w:hAnsiTheme="minorHAnsi" w:cstheme="minorHAnsi"/>
+          <w:sz w:val="22"/>
+          <w:szCs w:val="22"/>
+        </w:rPr>
+        <w:t>.exe</w:t>
+      </w:r>
+      <w:r>
+        <w:rPr>
+          <w:rFonts w:asciiTheme="minorHAnsi" w:hAnsiTheme="minorHAnsi" w:cstheme="minorHAnsi"/>
+          <w:sz w:val="22"/>
+          <w:szCs w:val="22"/>
+        </w:rPr>
+        <w:t xml:space="preserve"> program file) running. A given application may have several processes running simultaneously. For example, some modern browsers such as google chrome run several processes at once, with each tab </w:t>
+      </w:r>
+      <w:proofErr w:type="gramStart"/>
+      <w:r>
+        <w:rPr>
+          <w:rFonts w:asciiTheme="minorHAnsi" w:hAnsiTheme="minorHAnsi" w:cstheme="minorHAnsi"/>
+          <w:sz w:val="22"/>
+          <w:szCs w:val="22"/>
+        </w:rPr>
+        <w:t>actually being</w:t>
+      </w:r>
+      <w:proofErr w:type="gramEnd"/>
+      <w:r>
+        <w:rPr>
+          <w:rFonts w:asciiTheme="minorHAnsi" w:hAnsiTheme="minorHAnsi" w:cstheme="minorHAnsi"/>
+          <w:sz w:val="22"/>
+          <w:szCs w:val="22"/>
+        </w:rPr>
+        <w:t xml:space="preserve"> a separate instance/process of the same executable. In some cases, complicated applications may have multiple processes; for example, Visual Studio runs a separate process when it compiles code from when it displays the IDE. However, most often, a given application is running from a single process; for example, no matter how many </w:t>
+      </w:r>
+      <w:proofErr w:type="spellStart"/>
+      <w:r>
+        <w:rPr>
+          <w:rFonts w:asciiTheme="minorHAnsi" w:hAnsiTheme="minorHAnsi" w:cstheme="minorHAnsi"/>
+          <w:sz w:val="22"/>
+          <w:szCs w:val="22"/>
+        </w:rPr>
+        <w:t>microsoft</w:t>
+      </w:r>
+      <w:proofErr w:type="spellEnd"/>
+      <w:r>
+        <w:rPr>
+          <w:rFonts w:asciiTheme="minorHAnsi" w:hAnsiTheme="minorHAnsi" w:cstheme="minorHAnsi"/>
+          <w:sz w:val="22"/>
+          <w:szCs w:val="22"/>
+        </w:rPr>
+        <w:t xml:space="preserve"> word windows you have open, only a single instance of </w:t>
+      </w:r>
+      <w:r>
+        <w:rPr>
+          <w:rStyle w:val="HTMLCode"/>
+          <w:rFonts w:asciiTheme="minorHAnsi" w:hAnsiTheme="minorHAnsi" w:cstheme="minorHAnsi"/>
+          <w:sz w:val="22"/>
+          <w:szCs w:val="22"/>
+        </w:rPr>
+        <w:t>winword.exe</w:t>
+      </w:r>
+      <w:r>
+        <w:rPr>
+          <w:rFonts w:asciiTheme="minorHAnsi" w:hAnsiTheme="minorHAnsi" w:cstheme="minorHAnsi"/>
+          <w:sz w:val="22"/>
+          <w:szCs w:val="22"/>
+        </w:rPr>
+        <w:t xml:space="preserve"> is running.</w:t>
+      </w:r>
+    </w:p>
+    <w:p>
+      <w:pPr>
+        <w:pStyle w:val="NormalWeb"/>
+        <w:rPr>
+          <w:rFonts w:asciiTheme="minorHAnsi" w:hAnsiTheme="minorHAnsi" w:cstheme="minorHAnsi"/>
+          <w:sz w:val="22"/>
+          <w:szCs w:val="22"/>
+        </w:rPr>
+      </w:pPr>
+      <w:r>
+        <w:rPr>
+          <w:rFonts w:asciiTheme="minorHAnsi" w:hAnsiTheme="minorHAnsi" w:cstheme="minorHAnsi"/>
+          <w:sz w:val="22"/>
+          <w:szCs w:val="22"/>
+        </w:rPr>
+        <w:t xml:space="preserve">A </w:t>
+      </w:r>
+      <w:r>
+        <w:rPr>
+          <w:rStyle w:val="Strong"/>
+          <w:rFonts w:asciiTheme="minorHAnsi" w:hAnsiTheme="minorHAnsi" w:cstheme="minorHAnsi"/>
+          <w:sz w:val="22"/>
+          <w:szCs w:val="22"/>
+        </w:rPr>
+        <w:t>service</w:t>
+      </w:r>
+      <w:r>
+        <w:rPr>
+          <w:rFonts w:asciiTheme="minorHAnsi" w:hAnsiTheme="minorHAnsi" w:cstheme="minorHAnsi"/>
+          <w:sz w:val="22"/>
+          <w:szCs w:val="22"/>
+        </w:rPr>
+        <w:t xml:space="preserve"> is a </w:t>
+      </w:r>
+      <w:r>
+        <w:rPr>
+          <w:rStyle w:val="Strong"/>
+          <w:rFonts w:asciiTheme="minorHAnsi" w:hAnsiTheme="minorHAnsi" w:cstheme="minorHAnsi"/>
+          <w:sz w:val="22"/>
+          <w:szCs w:val="22"/>
+        </w:rPr>
+        <w:t>process which runs in the background</w:t>
+      </w:r>
+      <w:r>
+        <w:rPr>
+          <w:rFonts w:asciiTheme="minorHAnsi" w:hAnsiTheme="minorHAnsi" w:cstheme="minorHAnsi"/>
+          <w:sz w:val="22"/>
+          <w:szCs w:val="22"/>
+        </w:rPr>
+        <w:t xml:space="preserve"> and does not interact with the desktop. In Windows, services almost always run as an instance of the </w:t>
+      </w:r>
+      <w:r>
+        <w:rPr>
+          <w:rStyle w:val="HTMLCode"/>
+          <w:rFonts w:asciiTheme="minorHAnsi" w:hAnsiTheme="minorHAnsi" w:cstheme="minorHAnsi"/>
+          <w:sz w:val="22"/>
+          <w:szCs w:val="22"/>
+        </w:rPr>
+        <w:t>svchost.exe</w:t>
+      </w:r>
+      <w:r>
+        <w:rPr>
+          <w:rFonts w:asciiTheme="minorHAnsi" w:hAnsiTheme="minorHAnsi" w:cstheme="minorHAnsi"/>
+          <w:sz w:val="22"/>
+          <w:szCs w:val="22"/>
+        </w:rPr>
+        <w:t xml:space="preserve"> process, the windows service host process; </w:t>
+      </w:r>
+      <w:r>
+        <w:rPr>
+          <w:rFonts w:asciiTheme="minorHAnsi" w:hAnsiTheme="minorHAnsi" w:cstheme="minorHAnsi"/>
+          <w:sz w:val="22"/>
+          <w:szCs w:val="22"/>
+        </w:rPr>
+        <w:t>however,</w:t>
+      </w:r>
+      <w:r>
+        <w:rPr>
+          <w:rFonts w:asciiTheme="minorHAnsi" w:hAnsiTheme="minorHAnsi" w:cstheme="minorHAnsi"/>
+          <w:sz w:val="22"/>
+          <w:szCs w:val="22"/>
+        </w:rPr>
+        <w:t xml:space="preserve"> there are sometimes exceptions to this.</w:t>
+      </w:r>
+    </w:p>
+    <w:p>
+      <w:pPr>
+        <w:pStyle w:val="NormalWeb"/>
+        <w:rPr>
+          <w:rFonts w:asciiTheme="minorHAnsi" w:hAnsiTheme="minorHAnsi" w:cstheme="minorHAnsi"/>
+          <w:sz w:val="22"/>
+          <w:szCs w:val="22"/>
+        </w:rPr>
+      </w:pPr>
+      <w:r>
+        <w:rPr>
+          <w:rFonts w:asciiTheme="minorHAnsi" w:hAnsiTheme="minorHAnsi" w:cstheme="minorHAnsi"/>
+          <w:sz w:val="22"/>
+          <w:szCs w:val="22"/>
+        </w:rPr>
+        <w:t xml:space="preserve">Sometimes, processes may run in the background without interacting with the desktop, but without being installed as a service. Many device drivers with enhanced features do this. For example, a touchpad driver will usually have a process which runs when a user logs in and handles the special features of the </w:t>
+      </w:r>
+      <w:r>
+        <w:rPr>
+          <w:rFonts w:asciiTheme="minorHAnsi" w:hAnsiTheme="minorHAnsi" w:cstheme="minorHAnsi"/>
+          <w:sz w:val="22"/>
+          <w:szCs w:val="22"/>
+        </w:rPr>
+        <w:t>touchpad but</w:t>
+      </w:r>
+      <w:r>
+        <w:rPr>
+          <w:rFonts w:asciiTheme="minorHAnsi" w:hAnsiTheme="minorHAnsi" w:cstheme="minorHAnsi"/>
+          <w:sz w:val="22"/>
+          <w:szCs w:val="22"/>
+        </w:rPr>
+        <w:t xml:space="preserve"> isn't a service and doesn't show any windows to the user.</w:t>
+      </w:r>
+    </w:p>
+    <w:p>
+      <w:pPr>
+        <w:pStyle w:val="NormalWeb"/>
+        <w:rPr>
+          <w:rFonts w:asciiTheme="minorHAnsi" w:hAnsiTheme="minorHAnsi" w:cstheme="minorHAnsi"/>
+          <w:sz w:val="22"/>
+          <w:szCs w:val="22"/>
+        </w:rPr>
+      </w:pPr>
+      <w:r>
+        <w:rPr>
+          <w:rFonts w:asciiTheme="minorHAnsi" w:hAnsiTheme="minorHAnsi" w:cstheme="minorHAnsi"/>
+          <w:sz w:val="22"/>
+          <w:szCs w:val="22"/>
+        </w:rPr>
+        <w:t>Sometimes an application may depend on a certain service. Printing from any program requires that the print spooler service be active. Installation packages (</w:t>
+      </w:r>
+      <w:r>
+        <w:rPr>
+          <w:rStyle w:val="HTMLCode"/>
+          <w:rFonts w:asciiTheme="minorHAnsi" w:hAnsiTheme="minorHAnsi" w:cstheme="minorHAnsi"/>
+          <w:sz w:val="22"/>
+          <w:szCs w:val="22"/>
+        </w:rPr>
+        <w:t>.</w:t>
+      </w:r>
+      <w:proofErr w:type="spellStart"/>
+      <w:r>
+        <w:rPr>
+          <w:rStyle w:val="HTMLCode"/>
+          <w:rFonts w:asciiTheme="minorHAnsi" w:hAnsiTheme="minorHAnsi" w:cstheme="minorHAnsi"/>
+          <w:sz w:val="22"/>
+          <w:szCs w:val="22"/>
+        </w:rPr>
+        <w:t>msi</w:t>
+      </w:r>
+      <w:proofErr w:type="spellEnd"/>
+      <w:r>
+        <w:rPr>
+          <w:rFonts w:asciiTheme="minorHAnsi" w:hAnsiTheme="minorHAnsi" w:cstheme="minorHAnsi"/>
+          <w:sz w:val="22"/>
+          <w:szCs w:val="22"/>
+        </w:rPr>
+        <w:t xml:space="preserve"> installers) require that the windows installer </w:t>
+      </w:r>
+      <w:r>
+        <w:rPr>
+          <w:rFonts w:asciiTheme="minorHAnsi" w:hAnsiTheme="minorHAnsi" w:cstheme="minorHAnsi"/>
+          <w:sz w:val="22"/>
+          <w:szCs w:val="22"/>
+        </w:rPr>
+        <w:lastRenderedPageBreak/>
+        <w:t xml:space="preserve">service be running. Antivirus programs usually employ a </w:t>
+      </w:r>
+      <w:proofErr w:type="gramStart"/>
+      <w:r>
+        <w:rPr>
+          <w:rFonts w:asciiTheme="minorHAnsi" w:hAnsiTheme="minorHAnsi" w:cstheme="minorHAnsi"/>
+          <w:sz w:val="22"/>
+          <w:szCs w:val="22"/>
+        </w:rPr>
+        <w:t>service</w:t>
+      </w:r>
+      <w:proofErr w:type="gramEnd"/>
+      <w:r>
+        <w:rPr>
+          <w:rFonts w:asciiTheme="minorHAnsi" w:hAnsiTheme="minorHAnsi" w:cstheme="minorHAnsi"/>
+          <w:sz w:val="22"/>
+          <w:szCs w:val="22"/>
+        </w:rPr>
+        <w:t xml:space="preserve"> so they can continue running even when the user is not logged in.</w:t>
+      </w:r>
+    </w:p>
+    <w:p>
+      <w:pPr>
+        <w:pStyle w:val="NormalWeb"/>
+        <w:rPr>
+          <w:rFonts w:asciiTheme="minorHAnsi" w:hAnsiTheme="minorHAnsi" w:cstheme="minorHAnsi"/>
+          <w:sz w:val="22"/>
+          <w:szCs w:val="22"/>
+        </w:rPr>
+      </w:pPr>
+      <w:r>
+        <w:rPr>
+          <w:rFonts w:asciiTheme="minorHAnsi" w:hAnsiTheme="minorHAnsi" w:cstheme="minorHAnsi"/>
+          <w:sz w:val="22"/>
+          <w:szCs w:val="22"/>
+        </w:rPr>
+        <w:t>Processes usually exit when an application is closed, however this is not always the case. Some programs, particularly download and backup programs, may continue to run in the background without displaying any windows. Antivirus is also an example of this - in addition to using a service, many antivirus applications run a process silently in the background which only displays an application to the user when action is required.</w:t>
+      </w:r>
+    </w:p>
+    <w:p>
+      <w:pPr>
+        <w:rPr>
+          <w:rFonts w:cstheme="minorHAnsi"/>
+          <w:u w:val="single"/>
+        </w:rPr>
+      </w:pPr>
+      <w:r>
+        <w:rPr>
+          <w:rFonts w:cstheme="minorHAnsi"/>
+          <w:u w:val="single"/>
+        </w:rPr>
+        <w:t>Services</w:t>
+      </w:r>
+    </w:p>
+    <w:p>
+      <w:pPr>
+        <w:rPr>
+          <w:rFonts w:cstheme="minorHAnsi"/>
+        </w:rPr>
+      </w:pPr>
+      <w:r>
+        <w:rPr>
+          <w:rFonts w:cstheme="minorHAnsi"/>
+        </w:rPr>
+        <w:t>S</w:t>
+      </w:r>
+      <w:r>
+        <w:rPr>
+          <w:rFonts w:cstheme="minorHAnsi"/>
+        </w:rPr>
+        <w:t>ervice is a program, routine, or process that performs a specific system function to support</w:t>
+      </w:r>
+      <w:r>
+        <w:rPr>
+          <w:rFonts w:cstheme="minorHAnsi"/>
+        </w:rPr>
+        <w:t xml:space="preserve"> </w:t>
+      </w:r>
+      <w:r>
+        <w:rPr>
+          <w:rFonts w:cstheme="minorHAnsi"/>
+        </w:rPr>
+        <w:t>other programs or to provide a network service. A service runs in the system background without</w:t>
+      </w:r>
+      <w:r>
+        <w:rPr>
+          <w:rFonts w:cstheme="minorHAnsi"/>
+        </w:rPr>
+        <w:t xml:space="preserve"> </w:t>
+      </w:r>
+      <w:r>
+        <w:rPr>
+          <w:rFonts w:cstheme="minorHAnsi"/>
+        </w:rPr>
+        <w:t>a user interface. Some examples include web serving, event logging, and file serving.</w:t>
+      </w:r>
+    </w:p>
+    <w:p>
+      <w:pPr>
+        <w:rPr>
+          <w:rFonts w:cstheme="minorHAnsi"/>
+        </w:rPr>
+      </w:pPr>
+      <w:r>
+        <w:rPr>
+          <w:rFonts w:cstheme="minorHAnsi"/>
+          <w:noProof/>
+        </w:rPr>
+        <w:drawing>
+          <wp:inline distT="0" distB="0" distL="0" distR="0" wp14:anchorId="1C82BCEB" wp14:editId="784BDD3A">
+            <wp:extent cx="5943600" cy="4389120"/>
+            <wp:effectExtent l="0" t="0" r="0" b="0"/>
+            <wp:docPr id="8" name="Picture 8"/>
+            <wp:cNvGraphicFramePr>
+              <a:graphicFrameLocks xmlns:a="http://schemas.openxmlformats.org/drawingml/2006/main" noChangeAspect="1"/>
+            </wp:cNvGraphicFramePr>
+            <a:graphic xmlns:a="http://schemas.openxmlformats.org/drawingml/2006/main">
+              <a:graphicData uri="http://schemas.openxmlformats.org/drawingml/2006/picture">
+                <pic:pic xmlns:pic="http://schemas.openxmlformats.org/drawingml/2006/picture">
+                  <pic:nvPicPr>
+                    <pic:cNvPr id="0" name="Picture 3"/>
+                    <pic:cNvPicPr>
+                      <a:picLocks noChangeAspect="1" noChangeArrowheads="1"/>
+                    </pic:cNvPicPr>
+                  </pic:nvPicPr>
+                  <pic:blipFill>
+                    <a:blip r:embed="rId13">
+                      <a:extLst>
+                        <a:ext uri="{28A0092B-C50C-407E-A947-70E740481C1C}">
+                          <a14:useLocalDpi xmlns:a14="http://schemas.microsoft.com/office/drawing/2010/main" val="0"/>
+                        </a:ext>
+                      </a:extLst>
+                    </a:blip>
+                    <a:srcRect/>
+                    <a:stretch>
+                      <a:fillRect/>
+                    </a:stretch>
+                  </pic:blipFill>
+                  <pic:spPr bwMode="auto">
+                    <a:xfrm>
+                      <a:off x="0" y="0"/>
+                      <a:ext cx="5943600" cy="4389120"/>
+                    </a:xfrm>
+                    <a:prstGeom prst="rect">
+                      <a:avLst/>
+                    </a:prstGeom>
+                    <a:noFill/>
+                    <a:ln>
+                      <a:noFill/>
+                    </a:ln>
+                  </pic:spPr>
+                </pic:pic>
+              </a:graphicData>
+            </a:graphic>
+          </wp:inline>
+        </w:drawing>
+      </w:r>
+    </w:p>
+    <w:p>
+      <w:pPr>
+        <w:rPr>
+          <w:rFonts w:cstheme="minorHAnsi"/>
+        </w:rPr>
+      </w:pPr>
+    </w:p>
+    <w:p>
+      <w:pPr>
+        <w:rPr>
+          <w:rFonts w:cstheme="minorHAnsi"/>
+        </w:rPr>
+      </w:pPr>
+      <w:r>
+        <w:rPr>
+          <w:rFonts w:cstheme="minorHAnsi"/>
+        </w:rPr>
+        <w:t>When you configure a service, you need to configure what account the service runs under. You</w:t>
+      </w:r>
+      <w:r>
+        <w:rPr>
+          <w:rFonts w:cstheme="minorHAnsi"/>
+        </w:rPr>
+        <w:t xml:space="preserve"> </w:t>
+      </w:r>
+      <w:r>
+        <w:rPr>
+          <w:rFonts w:cstheme="minorHAnsi"/>
+        </w:rPr>
+        <w:t>can use the built-in accounts included with Windows or you can use a service account that you</w:t>
+      </w:r>
+      <w:r>
+        <w:rPr>
+          <w:rFonts w:cstheme="minorHAnsi"/>
+        </w:rPr>
+        <w:t xml:space="preserve"> </w:t>
+      </w:r>
+      <w:r>
+        <w:rPr>
+          <w:rFonts w:cstheme="minorHAnsi"/>
+        </w:rPr>
+        <w:t>create locally or on the domain</w:t>
+      </w:r>
+      <w:r>
+        <w:rPr>
+          <w:rFonts w:cstheme="minorHAnsi"/>
+        </w:rPr>
+        <w:t>. Built-in accounts include</w:t>
+      </w:r>
+      <w:r>
+        <w:rPr>
+          <w:rFonts w:cstheme="minorHAnsi"/>
+        </w:rPr>
+        <w:t>:</w:t>
+      </w:r>
+    </w:p>
+    <w:p>
+      <w:pPr>
+        <w:rPr>
+          <w:rFonts w:cstheme="minorHAnsi"/>
+          <w:color w:val="0000FF"/>
+        </w:rPr>
+      </w:pPr>
+    </w:p>
+    <w:p>
+      <w:pPr>
+        <w:rPr>
+          <w:rFonts w:cstheme="minorHAnsi"/>
+        </w:rPr>
+      </w:pPr>
+      <w:r>
+        <w:rPr>
+          <w:rFonts w:cstheme="minorHAnsi"/>
+          <w:color w:val="0000FF"/>
+        </w:rPr>
+        <w:lastRenderedPageBreak/>
+        <w:t>Local System</w:t>
+      </w:r>
+      <w:r>
+        <w:rPr>
+          <w:rFonts w:cstheme="minorHAnsi"/>
+          <w:color w:val="0000FF"/>
+        </w:rPr>
+        <w:t>:</w:t>
+      </w:r>
+      <w:r>
+        <w:rPr>
+          <w:rFonts w:cstheme="minorHAnsi"/>
+        </w:rPr>
+        <w:t xml:space="preserve"> – can access most resources on the local system.</w:t>
+      </w:r>
+    </w:p>
+    <w:p>
+      <w:pPr>
+        <w:rPr>
+          <w:rFonts w:cstheme="minorHAnsi"/>
+        </w:rPr>
+      </w:pPr>
+      <w:r>
+        <w:rPr>
+          <w:rFonts w:cstheme="minorHAnsi"/>
+          <w:color w:val="0000FF"/>
+        </w:rPr>
+        <w:t>NT Authority\</w:t>
+      </w:r>
+      <w:proofErr w:type="spellStart"/>
+      <w:r>
+        <w:rPr>
+          <w:rFonts w:cstheme="minorHAnsi"/>
+          <w:color w:val="0000FF"/>
+        </w:rPr>
+        <w:t>LocalService</w:t>
+      </w:r>
+      <w:proofErr w:type="spellEnd"/>
+      <w:r>
+        <w:rPr>
+          <w:rFonts w:cstheme="minorHAnsi"/>
+          <w:color w:val="0000FF"/>
+        </w:rPr>
+        <w:t xml:space="preserve">: </w:t>
+      </w:r>
+      <w:r>
+        <w:rPr>
+          <w:rFonts w:cstheme="minorHAnsi"/>
+        </w:rPr>
+        <w:t>privileges of local Users group on the computer. When it accesses network resources, it uses no credentials and a null session.</w:t>
+      </w:r>
+    </w:p>
+    <w:p>
+      <w:pPr>
+        <w:rPr>
+          <w:rFonts w:cstheme="minorHAnsi"/>
+        </w:rPr>
+      </w:pPr>
+      <w:r>
+        <w:rPr>
+          <w:rFonts w:cstheme="minorHAnsi"/>
+          <w:color w:val="0000FF"/>
+        </w:rPr>
+        <w:t>NT Authority\</w:t>
+      </w:r>
+      <w:proofErr w:type="spellStart"/>
+      <w:r>
+        <w:rPr>
+          <w:rFonts w:cstheme="minorHAnsi"/>
+          <w:color w:val="0000FF"/>
+        </w:rPr>
+        <w:t>NetworkService</w:t>
+      </w:r>
+      <w:proofErr w:type="spellEnd"/>
+      <w:r>
+        <w:rPr>
+          <w:rFonts w:cstheme="minorHAnsi"/>
+          <w:color w:val="0000FF"/>
+        </w:rPr>
+        <w:t xml:space="preserve">: </w:t>
+      </w:r>
+      <w:r>
+        <w:rPr>
+          <w:rFonts w:cstheme="minorHAnsi"/>
+        </w:rPr>
+        <w:t>Has same access level as Users group on the local computer. When it accesses network resources, it does so under the context of the local computer account.</w:t>
+      </w:r>
+    </w:p>
+    <w:p>
+      <w:pPr>
+        <w:rPr>
+          <w:rFonts w:cstheme="minorHAnsi"/>
+          <w:color w:val="FF0000"/>
+        </w:rPr>
+      </w:pPr>
+      <w:r>
+        <w:rPr>
+          <w:rFonts w:cstheme="minorHAnsi"/>
+          <w:color w:val="FF0000"/>
+        </w:rPr>
+        <w:t>Do not change the Allow service to interact with desktop settings, since this will allow the service to access any information displayed on interactive user’s desktop</w:t>
+      </w:r>
+      <w:r>
+        <w:rPr>
+          <w:rFonts w:cstheme="minorHAnsi"/>
+          <w:color w:val="FF0000"/>
+        </w:rPr>
+        <w:t xml:space="preserve">. </w:t>
+      </w:r>
+      <w:r>
+        <w:rPr>
+          <w:rFonts w:cstheme="minorHAnsi"/>
+          <w:color w:val="FF0000"/>
+        </w:rPr>
+        <w:t xml:space="preserve">Use account with minimum rights and permissions for the service to operate. </w:t>
+      </w:r>
+    </w:p>
+    <w:p>
+      <w:pPr>
+        <w:rPr>
+          <w:rFonts w:cstheme="minorHAnsi"/>
+        </w:rPr>
+      </w:pPr>
+      <w:r>
+        <w:rPr>
+          <w:rFonts w:cstheme="minorHAnsi"/>
+        </w:rPr>
+        <w:t>Read the description and properties of some of the services.</w:t>
+      </w:r>
+    </w:p>
+    <w:p>
+      <w:pPr>
+        <w:rPr>
+          <w:rFonts w:cstheme="minorHAnsi"/>
+        </w:rPr>
+      </w:pPr>
+      <w:r>
+        <w:rPr>
+          <w:rFonts w:cstheme="minorHAnsi"/>
+          <w:u w:val="single"/>
+        </w:rPr>
+        <w:t>Registry</w:t>
+      </w:r>
+    </w:p>
+    <w:p>
+      <w:pPr>
+        <w:rPr>
+          <w:rFonts w:cstheme="minorHAnsi"/>
+          <w:color w:val="000000" w:themeColor="text1"/>
+        </w:rPr>
+      </w:pPr>
+      <w:r>
+        <w:rPr>
+          <w:rFonts w:cstheme="minorHAnsi"/>
+        </w:rPr>
+        <w:t xml:space="preserve">Central database in windows to store hardware, software configuration information, and system security policies. Components that use registry include Windows kernel, device drivers, setup programs, hardware profiles, and user profiles. Most of the times programs and applications make all necessary changes in the registry automatically. To make changes to the registry entries manually, use </w:t>
+      </w:r>
+      <w:r>
+        <w:rPr>
+          <w:rFonts w:cstheme="minorHAnsi"/>
+          <w:color w:val="0000FF"/>
+        </w:rPr>
+        <w:t>Registry Editor (regedit.exe)</w:t>
+      </w:r>
+      <w:r>
+        <w:rPr>
+          <w:rFonts w:cstheme="minorHAnsi"/>
+          <w:color w:val="0000FF"/>
+        </w:rPr>
+        <w:t xml:space="preserve">. </w:t>
+      </w:r>
+      <w:r>
+        <w:rPr>
+          <w:rFonts w:cstheme="minorHAnsi"/>
+          <w:color w:val="000000" w:themeColor="text1"/>
+        </w:rPr>
+        <w:t xml:space="preserve">Registry keys are </w:t>
+      </w:r>
+      <w:proofErr w:type="gramStart"/>
+      <w:r>
+        <w:rPr>
+          <w:rFonts w:cstheme="minorHAnsi"/>
+          <w:color w:val="000000" w:themeColor="text1"/>
+        </w:rPr>
+        <w:t>similar to</w:t>
+      </w:r>
+      <w:proofErr w:type="gramEnd"/>
+      <w:r>
+        <w:rPr>
+          <w:rFonts w:cstheme="minorHAnsi"/>
+          <w:color w:val="000000" w:themeColor="text1"/>
+        </w:rPr>
+        <w:t xml:space="preserve"> folders, which contain values or subkeys.</w:t>
+      </w:r>
+    </w:p>
+    <w:p>
+      <w:pPr>
+        <w:rPr>
+          <w:rFonts w:cstheme="minorHAnsi"/>
+          <w:color w:val="000000" w:themeColor="text1"/>
+        </w:rPr>
+      </w:pPr>
+      <w:r>
+        <w:rPr>
+          <w:rFonts w:cstheme="minorHAnsi"/>
+          <w:color w:val="0000FF"/>
+        </w:rPr>
+        <w:t>HKEY_LOCAL_MACHINE\Software\Microsoft\Windows</w:t>
+      </w:r>
+      <w:r>
+        <w:rPr>
+          <w:rFonts w:cstheme="minorHAnsi"/>
+          <w:color w:val="0000FF"/>
+        </w:rPr>
+        <w:t xml:space="preserve"> </w:t>
+      </w:r>
+      <w:r>
+        <w:rPr>
+          <w:rFonts w:cstheme="minorHAnsi"/>
+        </w:rPr>
+        <w:t>refers to the subkey “</w:t>
+      </w:r>
+      <w:r>
+        <w:rPr>
+          <w:rFonts w:cstheme="minorHAnsi"/>
+          <w:color w:val="0000FF"/>
+        </w:rPr>
+        <w:t>Windows</w:t>
+      </w:r>
+      <w:r>
+        <w:rPr>
+          <w:rFonts w:cstheme="minorHAnsi"/>
+        </w:rPr>
+        <w:t>” of the subkey “</w:t>
+      </w:r>
+      <w:r>
+        <w:rPr>
+          <w:rFonts w:cstheme="minorHAnsi"/>
+          <w:color w:val="0000FF"/>
+        </w:rPr>
+        <w:t>Microsoft</w:t>
+      </w:r>
+      <w:r>
+        <w:rPr>
+          <w:rFonts w:cstheme="minorHAnsi"/>
+        </w:rPr>
+        <w:t>” of the subkey “</w:t>
+      </w:r>
+      <w:r>
+        <w:rPr>
+          <w:rFonts w:cstheme="minorHAnsi"/>
+          <w:color w:val="0000FF"/>
+        </w:rPr>
+        <w:t>Software</w:t>
+      </w:r>
+      <w:r>
+        <w:rPr>
+          <w:rFonts w:cstheme="minorHAnsi"/>
+        </w:rPr>
+        <w:t>” of the</w:t>
+      </w:r>
+      <w:r>
+        <w:rPr>
+          <w:rFonts w:cstheme="minorHAnsi"/>
+        </w:rPr>
+        <w:t xml:space="preserve"> </w:t>
+      </w:r>
+      <w:r>
+        <w:rPr>
+          <w:rFonts w:cstheme="minorHAnsi"/>
+          <w:color w:val="0000FF"/>
+        </w:rPr>
+        <w:t xml:space="preserve">HKEY_LOCAL_MACHINE </w:t>
+      </w:r>
+      <w:r>
+        <w:rPr>
+          <w:rFonts w:cstheme="minorHAnsi"/>
+        </w:rPr>
+        <w:t>key.</w:t>
+      </w:r>
+    </w:p>
+    <w:p>
+      <w:pPr>
+        <w:rPr>
+          <w:rFonts w:cstheme="minorHAnsi"/>
+        </w:rPr>
+      </w:pPr>
+      <w:r>
+        <w:rPr>
+          <w:rFonts w:cstheme="minorHAnsi"/>
+        </w:rPr>
+        <w:t xml:space="preserve">Registry is split into several logical sections, referred as “hive”. Hives begin with HKEY, and are often abbreviated, e.g., </w:t>
+      </w:r>
+      <w:r>
+        <w:rPr>
+          <w:rFonts w:cstheme="minorHAnsi"/>
+          <w:color w:val="0000FF"/>
+        </w:rPr>
+        <w:t xml:space="preserve">HKCU </w:t>
+      </w:r>
+      <w:r>
+        <w:rPr>
+          <w:rFonts w:cstheme="minorHAnsi"/>
+        </w:rPr>
+        <w:t xml:space="preserve">is </w:t>
+      </w:r>
+      <w:r>
+        <w:rPr>
+          <w:rFonts w:cstheme="minorHAnsi"/>
+          <w:color w:val="0000FF"/>
+        </w:rPr>
+        <w:t xml:space="preserve">HKEY_CURRENT_USER </w:t>
+      </w:r>
+      <w:r>
+        <w:rPr>
+          <w:rFonts w:cstheme="minorHAnsi"/>
+        </w:rPr>
+        <w:t xml:space="preserve">and </w:t>
+      </w:r>
+      <w:r>
+        <w:rPr>
+          <w:rFonts w:cstheme="minorHAnsi"/>
+          <w:color w:val="0000FF"/>
+        </w:rPr>
+        <w:t xml:space="preserve">HKLM </w:t>
+      </w:r>
+      <w:r>
+        <w:rPr>
+          <w:rFonts w:cstheme="minorHAnsi"/>
+        </w:rPr>
+        <w:t xml:space="preserve">is </w:t>
+      </w:r>
+      <w:r>
+        <w:rPr>
+          <w:rFonts w:cstheme="minorHAnsi"/>
+          <w:color w:val="0000FF"/>
+        </w:rPr>
+        <w:t>HKEY_LOCAL_MACHINE</w:t>
+      </w:r>
+      <w:r>
+        <w:rPr>
+          <w:rFonts w:cstheme="minorHAnsi"/>
+        </w:rPr>
+        <w:t xml:space="preserve">. </w:t>
+      </w:r>
+    </w:p>
+    <w:p>
+      <w:pPr>
+        <w:rPr>
+          <w:rFonts w:cstheme="minorHAnsi"/>
+        </w:rPr>
+      </w:pPr>
+      <w:r>
+        <w:rPr>
+          <w:rFonts w:cstheme="minorHAnsi"/>
+          <w:color w:val="0000FF"/>
+        </w:rPr>
+        <w:t xml:space="preserve">HKEY_CLASSES_ROOT: </w:t>
+      </w:r>
+      <w:r>
+        <w:rPr>
+          <w:rFonts w:cstheme="minorHAnsi"/>
+        </w:rPr>
+        <w:t>stores information about registered applications, such as file associations – tells which default program opens file with certain extension.</w:t>
+      </w:r>
+    </w:p>
+    <w:p>
+      <w:pPr>
+        <w:rPr>
+          <w:rFonts w:cstheme="minorHAnsi"/>
+        </w:rPr>
+      </w:pPr>
+      <w:r>
+        <w:rPr>
+          <w:rFonts w:cstheme="minorHAnsi"/>
+          <w:color w:val="0000FF"/>
+        </w:rPr>
+        <w:t xml:space="preserve">HKEY_CURRENT_USER: </w:t>
+      </w:r>
+      <w:r>
+        <w:rPr>
+          <w:rFonts w:cstheme="minorHAnsi"/>
+        </w:rPr>
+        <w:t>settings specific to currently logged in user. On the user log off, settings are saved to HKEY_USERS.</w:t>
+      </w:r>
+    </w:p>
+    <w:p>
+      <w:pPr>
+        <w:rPr>
+          <w:rFonts w:cstheme="minorHAnsi"/>
+        </w:rPr>
+      </w:pPr>
+      <w:r>
+        <w:rPr>
+          <w:rFonts w:cstheme="minorHAnsi"/>
+          <w:color w:val="0000FF"/>
+        </w:rPr>
+        <w:t>HKEY_LOCAL_MACHINE</w:t>
+      </w:r>
+      <w:r>
+        <w:rPr>
+          <w:rFonts w:cstheme="minorHAnsi"/>
+        </w:rPr>
+        <w:t>: settings specific to local computer.</w:t>
+      </w:r>
+    </w:p>
+    <w:p>
+      <w:pPr>
+        <w:rPr>
+          <w:rFonts w:cstheme="minorHAnsi"/>
+        </w:rPr>
+      </w:pPr>
+      <w:r>
+        <w:rPr>
+          <w:rFonts w:cstheme="minorHAnsi"/>
+          <w:color w:val="0000FF"/>
+        </w:rPr>
+        <w:t xml:space="preserve">HKEY_USERS: </w:t>
+      </w:r>
+      <w:r>
+        <w:rPr>
+          <w:rFonts w:cstheme="minorHAnsi"/>
+        </w:rPr>
+        <w:t>subkeys corresponding to HKEY_CURRENT_USER keys for each user profile actively loaded on the machine.</w:t>
+      </w:r>
+    </w:p>
+    <w:p>
+      <w:pPr>
+        <w:rPr>
+          <w:rFonts w:cstheme="minorHAnsi"/>
+        </w:rPr>
+      </w:pPr>
+      <w:r>
+        <w:rPr>
+          <w:rFonts w:cstheme="minorHAnsi"/>
+          <w:color w:val="0000FF"/>
+        </w:rPr>
+        <w:t xml:space="preserve">HKEY_CURRENT_CONFIG: </w:t>
+      </w:r>
+      <w:r>
+        <w:rPr>
+          <w:rFonts w:cstheme="minorHAnsi"/>
+        </w:rPr>
+        <w:t xml:space="preserve">information gathered at runtime. Generated at boot time, not stored permanently on the disk. </w:t>
+      </w:r>
+    </w:p>
+    <w:p>
+      <w:pPr>
+        <w:rPr>
+          <w:rFonts w:cstheme="minorHAnsi"/>
+          <w:u w:val="single"/>
+        </w:rPr>
+      </w:pPr>
+      <w:r>
+        <w:rPr>
+          <w:rFonts w:cstheme="minorHAnsi"/>
+          <w:u w:val="single"/>
+        </w:rPr>
+        <w:t>Task Manager</w:t>
+      </w:r>
+    </w:p>
+    <w:p>
+      <w:pPr>
+        <w:rPr>
+          <w:rFonts w:cstheme="minorHAnsi"/>
+        </w:rPr>
+      </w:pPr>
+      <w:r>
+        <w:rPr>
+          <w:rFonts w:cstheme="minorHAnsi"/>
+          <w:noProof/>
+        </w:rPr>
+        <w:lastRenderedPageBreak/>
+        <w:drawing>
+          <wp:inline distT="0" distB="0" distL="0" distR="0" wp14:anchorId="31D138A6" wp14:editId="04B44922">
+            <wp:extent cx="3084490" cy="2747041"/>
+            <wp:effectExtent l="0" t="0" r="1905" b="0"/>
+            <wp:docPr id="11" name="Picture 11"/>
+            <wp:cNvGraphicFramePr>
+              <a:graphicFrameLocks xmlns:a="http://schemas.openxmlformats.org/drawingml/2006/main" noChangeAspect="1"/>
+            </wp:cNvGraphicFramePr>
+            <a:graphic xmlns:a="http://schemas.openxmlformats.org/drawingml/2006/main">
+              <a:graphicData uri="http://schemas.openxmlformats.org/drawingml/2006/picture">
+                <pic:pic xmlns:pic="http://schemas.openxmlformats.org/drawingml/2006/picture">
+                  <pic:nvPicPr>
+                    <pic:cNvPr id="0" name="Picture 6"/>
+                    <pic:cNvPicPr>
+                      <a:picLocks noChangeAspect="1" noChangeArrowheads="1"/>
+                    </pic:cNvPicPr>
+                  </pic:nvPicPr>
+                  <pic:blipFill>
+                    <a:blip r:embed="rId14">
+                      <a:extLst>
+                        <a:ext uri="{28A0092B-C50C-407E-A947-70E740481C1C}">
+                          <a14:useLocalDpi xmlns:a14="http://schemas.microsoft.com/office/drawing/2010/main" val="0"/>
+                        </a:ext>
+                      </a:extLst>
+                    </a:blip>
+                    <a:srcRect/>
+                    <a:stretch>
+                      <a:fillRect/>
+                    </a:stretch>
+                  </pic:blipFill>
+                  <pic:spPr bwMode="auto">
+                    <a:xfrm>
+                      <a:off x="0" y="0"/>
+                      <a:ext cx="3124119" cy="2782334"/>
+                    </a:xfrm>
+                    <a:prstGeom prst="rect">
+                      <a:avLst/>
+                    </a:prstGeom>
+                    <a:noFill/>
+                    <a:ln>
+                      <a:noFill/>
+                    </a:ln>
+                  </pic:spPr>
+                </pic:pic>
+              </a:graphicData>
+            </a:graphic>
+          </wp:inline>
+        </w:drawing>
+      </w:r>
+    </w:p>
+    <w:p>
+      <w:pPr>
+        <w:rPr>
+          <w:rFonts w:cstheme="minorHAnsi"/>
+          <w:u w:val="single"/>
+        </w:rPr>
+      </w:pPr>
+      <w:r>
+        <w:rPr>
+          <w:rFonts w:cstheme="minorHAnsi"/>
+          <w:u w:val="single"/>
         </w:rPr>
         <w:br w:type="page"/>
       </w:r>
-      <w:bookmarkStart w:id="0" w:name="_GoBack"/>
-      <w:bookmarkEnd w:id="0"/>
-      <w:r>
+    </w:p>
+    <w:p>
+      <w:pPr>
         <w:rPr>
           <w:rFonts w:cstheme="minorHAnsi"/>
           <w:u w:val="single"/>
         </w:rPr>
+      </w:pPr>
+      <w:r>
+        <w:rPr>
+          <w:rFonts w:cstheme="minorHAnsi"/>
+          <w:u w:val="single"/>
+        </w:rPr>
         <w:lastRenderedPageBreak/>
+        <w:t>Windows Remote Assistance</w:t>
+      </w:r>
+    </w:p>
+    <w:p>
+      <w:pPr>
+        <w:rPr>
+          <w:rFonts w:cstheme="minorHAnsi"/>
+        </w:rPr>
+      </w:pPr>
+      <w:r>
+        <w:rPr>
+          <w:rFonts w:cstheme="minorHAnsi"/>
+          <w:noProof/>
+        </w:rPr>
+        <w:drawing>
+          <wp:inline distT="0" distB="0" distL="0" distR="0" wp14:anchorId="76F5371D" wp14:editId="38505756">
+            <wp:extent cx="4848225" cy="1047750"/>
+            <wp:effectExtent l="0" t="0" r="9525" b="0"/>
+            <wp:docPr id="7" name="Picture 7"/>
+            <wp:cNvGraphicFramePr>
+              <a:graphicFrameLocks xmlns:a="http://schemas.openxmlformats.org/drawingml/2006/main" noChangeAspect="1"/>
+            </wp:cNvGraphicFramePr>
+            <a:graphic xmlns:a="http://schemas.openxmlformats.org/drawingml/2006/main">
+              <a:graphicData uri="http://schemas.openxmlformats.org/drawingml/2006/picture">
+                <pic:pic xmlns:pic="http://schemas.openxmlformats.org/drawingml/2006/picture">
+                  <pic:nvPicPr>
+                    <pic:cNvPr id="0" name="Picture 2"/>
+                    <pic:cNvPicPr>
+                      <a:picLocks noChangeAspect="1" noChangeArrowheads="1"/>
+                    </pic:cNvPicPr>
+                  </pic:nvPicPr>
+                  <pic:blipFill>
+                    <a:blip r:embed="rId15">
+                      <a:extLst>
+                        <a:ext uri="{28A0092B-C50C-407E-A947-70E740481C1C}">
+                          <a14:useLocalDpi xmlns:a14="http://schemas.microsoft.com/office/drawing/2010/main" val="0"/>
+                        </a:ext>
+                      </a:extLst>
+                    </a:blip>
+                    <a:srcRect/>
+                    <a:stretch>
+                      <a:fillRect/>
+                    </a:stretch>
+                  </pic:blipFill>
+                  <pic:spPr bwMode="auto">
+                    <a:xfrm>
+                      <a:off x="0" y="0"/>
+                      <a:ext cx="4848225" cy="1047750"/>
+                    </a:xfrm>
+                    <a:prstGeom prst="rect">
+                      <a:avLst/>
+                    </a:prstGeom>
+                    <a:noFill/>
+                    <a:ln>
+                      <a:noFill/>
+                    </a:ln>
+                  </pic:spPr>
+                </pic:pic>
+              </a:graphicData>
+            </a:graphic>
+          </wp:inline>
+        </w:drawing>
+      </w:r>
+    </w:p>
+    <w:p>
+      <w:pPr>
+        <w:rPr>
+          <w:rFonts w:cstheme="minorHAnsi"/>
+          <w:u w:val="single"/>
+        </w:rPr>
+      </w:pPr>
+    </w:p>
+    <w:p>
+      <w:pPr>
+        <w:rPr>
+          <w:rFonts w:cstheme="minorHAnsi"/>
+          <w:u w:val="single"/>
+        </w:rPr>
+      </w:pPr>
+      <w:r>
+        <w:rPr>
+          <w:rFonts w:cstheme="minorHAnsi"/>
+          <w:u w:val="single"/>
+        </w:rPr>
+        <w:t>Computer Management Console</w:t>
+      </w:r>
+    </w:p>
+    <w:p>
+      <w:pPr>
+        <w:rPr>
+          <w:rFonts w:cstheme="minorHAnsi"/>
+          <w:color w:val="0000FF"/>
+        </w:rPr>
+      </w:pPr>
+      <w:r>
+        <w:rPr>
+          <w:rFonts w:cstheme="minorHAnsi"/>
+        </w:rPr>
+        <w:t xml:space="preserve">Includes </w:t>
+      </w:r>
+      <w:r>
+        <w:rPr>
+          <w:rFonts w:cstheme="minorHAnsi"/>
+        </w:rPr>
+        <w:t>Task Scheduler, Event Viewer, Shared Folders, Local Users and Groups, Performance, Device Management, Routing and Remote Access, Services, and WMI Control.</w:t>
+      </w:r>
+      <w:r>
+        <w:rPr>
+          <w:rFonts w:cstheme="minorHAnsi"/>
+        </w:rPr>
+        <w:t xml:space="preserve"> It can be opened through </w:t>
+      </w:r>
+      <w:r>
+        <w:rPr>
+          <w:rFonts w:cstheme="minorHAnsi"/>
+          <w:color w:val="0000FF"/>
+        </w:rPr>
+        <w:t xml:space="preserve">Administrative Tools </w:t>
+      </w:r>
+      <w:r>
+        <w:rPr>
+          <w:rFonts w:cstheme="minorHAnsi"/>
+        </w:rPr>
+        <w:t xml:space="preserve">or right-click </w:t>
+      </w:r>
+      <w:r>
+        <w:rPr>
+          <w:rFonts w:cstheme="minorHAnsi"/>
+          <w:color w:val="0000FF"/>
+        </w:rPr>
+        <w:t xml:space="preserve">MyComputer </w:t>
+      </w:r>
+      <w:r>
+        <w:rPr>
+          <w:rFonts w:cstheme="minorHAnsi"/>
+        </w:rPr>
+        <w:t xml:space="preserve">and clicking </w:t>
+      </w:r>
+      <w:r>
+        <w:rPr>
+          <w:rFonts w:cstheme="minorHAnsi"/>
+          <w:color w:val="0000FF"/>
+        </w:rPr>
+        <w:t>Manage</w:t>
+      </w:r>
+      <w:r>
+        <w:rPr>
+          <w:rFonts w:cstheme="minorHAnsi"/>
+          <w:color w:val="0000FF"/>
+        </w:rPr>
+        <w:t xml:space="preserve">. </w:t>
+      </w:r>
+      <w:r>
+        <w:rPr>
+          <w:rFonts w:cstheme="minorHAnsi"/>
+        </w:rPr>
+        <w:t xml:space="preserve">It is </w:t>
+      </w:r>
+      <w:r>
+        <w:rPr>
+          <w:rFonts w:cstheme="minorHAnsi"/>
+        </w:rPr>
+        <w:t>available in Windows Server 2003, Windows Server 2008, Windows XP, Windows Vista, and Windows 7</w:t>
+      </w:r>
+    </w:p>
+    <w:p>
+      <w:pPr>
+        <w:rPr>
+          <w:rFonts w:cstheme="minorHAnsi"/>
+        </w:rPr>
+      </w:pPr>
+      <w:r>
+        <w:rPr>
+          <w:noProof/>
+        </w:rPr>
+        <w:drawing>
+          <wp:inline distT="0" distB="0" distL="0" distR="0" wp14:anchorId="7B9BF6FC" wp14:editId="7B60CBB5">
+            <wp:extent cx="4699170" cy="3374265"/>
+            <wp:effectExtent l="0" t="0" r="6350" b="0"/>
+            <wp:docPr id="12" name="Picture 12"/>
+            <wp:cNvGraphicFramePr>
+              <a:graphicFrameLocks xmlns:a="http://schemas.openxmlformats.org/drawingml/2006/main" noChangeAspect="1"/>
+            </wp:cNvGraphicFramePr>
+            <a:graphic xmlns:a="http://schemas.openxmlformats.org/drawingml/2006/main">
+              <a:graphicData uri="http://schemas.openxmlformats.org/drawingml/2006/picture">
+                <pic:pic xmlns:pic="http://schemas.openxmlformats.org/drawingml/2006/picture">
+                  <pic:nvPicPr>
+                    <pic:cNvPr id="1" name=""/>
+                    <pic:cNvPicPr/>
+                  </pic:nvPicPr>
+                  <pic:blipFill>
+                    <a:blip r:embed="rId16"/>
+                    <a:stretch>
+                      <a:fillRect/>
+                    </a:stretch>
+                  </pic:blipFill>
+                  <pic:spPr>
+                    <a:xfrm>
+                      <a:off x="0" y="0"/>
+                      <a:ext cx="4728185" cy="3395099"/>
+                    </a:xfrm>
+                    <a:prstGeom prst="rect">
+                      <a:avLst/>
+                    </a:prstGeom>
+                  </pic:spPr>
+                </pic:pic>
+              </a:graphicData>
+            </a:graphic>
+          </wp:inline>
+        </w:drawing>
+      </w:r>
+    </w:p>
+    <w:p>
+      <w:pPr>
+        <w:rPr>
+          <w:rFonts w:cstheme="minorHAnsi"/>
+        </w:rPr>
+      </w:pPr>
+    </w:p>
+    <w:p>
+      <w:pPr>
+        <w:rPr>
+          <w:rFonts w:cstheme="minorHAnsi"/>
+          <w:u w:val="single"/>
+        </w:rPr>
+      </w:pPr>
+      <w:r>
+        <w:rPr>
+          <w:rFonts w:cstheme="minorHAnsi"/>
+          <w:u w:val="single"/>
+        </w:rPr>
+        <w:t>Server Manager Console</w:t>
+      </w:r>
+    </w:p>
+    <w:p>
+      <w:pPr>
+        <w:rPr>
+          <w:rFonts w:cstheme="minorHAnsi"/>
+        </w:rPr>
+      </w:pPr>
+      <w:r>
+        <w:rPr>
+          <w:rFonts w:cstheme="minorHAnsi"/>
+          <w:color w:val="0000FF"/>
+        </w:rPr>
+        <w:t xml:space="preserve">Remote Server Administration Tools </w:t>
+      </w:r>
+      <w:r>
+        <w:rPr>
+          <w:rFonts w:cstheme="minorHAnsi"/>
+        </w:rPr>
+        <w:t>pack is a feature available with Windows Server 2008R2 that enables remote management of Windows Server 2008 R2, Windows Server 2008, and</w:t>
+      </w:r>
+      <w:r>
+        <w:rPr>
+          <w:rFonts w:cstheme="minorHAnsi"/>
+        </w:rPr>
+        <w:t>,</w:t>
+      </w:r>
+      <w:r>
+        <w:rPr>
+          <w:rFonts w:cstheme="minorHAnsi"/>
+        </w:rPr>
+        <w:t xml:space="preserve"> </w:t>
+      </w:r>
+      <w:r>
+        <w:rPr>
+          <w:rFonts w:cstheme="minorHAnsi"/>
+        </w:rPr>
+        <w:t>Windows Server 2003 from a computer running Windows Server 2008 R2, by allowing you</w:t>
+      </w:r>
+      <w:r>
+        <w:rPr>
+          <w:rFonts w:cstheme="minorHAnsi"/>
+        </w:rPr>
+        <w:t xml:space="preserve"> </w:t>
+      </w:r>
+      <w:r>
+        <w:rPr>
+          <w:rFonts w:cstheme="minorHAnsi"/>
+        </w:rPr>
+        <w:t>to open and run management tools and snap-ins to manage roles, role services, or features on a</w:t>
+      </w:r>
+      <w:r>
+        <w:rPr>
+          <w:rFonts w:cstheme="minorHAnsi"/>
+        </w:rPr>
+        <w:t xml:space="preserve"> </w:t>
+      </w:r>
+      <w:r>
+        <w:rPr>
+          <w:rFonts w:cstheme="minorHAnsi"/>
+        </w:rPr>
+        <w:t>remote computer</w:t>
+      </w:r>
+      <w:r>
+        <w:rPr>
+          <w:rFonts w:cstheme="minorHAnsi"/>
+        </w:rPr>
+        <w:t>. It includes AD Domain Services and AD Lightweight Directory Service (AD LDS), Hyper-V Tools, Web Server (IIS) Tools, DNS Server Tools, Network Policy and Access Service Tools</w:t>
+      </w:r>
+    </w:p>
+    <w:p>
+      <w:pPr>
+        <w:rPr>
+          <w:rFonts w:cstheme="minorHAnsi"/>
+          <w:u w:val="single"/>
+        </w:rPr>
+      </w:pPr>
+      <w:r>
+        <w:rPr>
+          <w:rFonts w:cstheme="minorHAnsi"/>
+          <w:u w:val="single"/>
+        </w:rPr>
+        <w:lastRenderedPageBreak/>
+        <w:t>Monitoring and Troubleshooting</w:t>
+      </w:r>
+    </w:p>
+    <w:p>
+      <w:pPr>
+        <w:rPr>
+          <w:rFonts w:cstheme="minorHAnsi"/>
+        </w:rPr>
+      </w:pPr>
+      <w:r>
+        <w:rPr>
+          <w:rFonts w:cstheme="minorHAnsi"/>
+          <w:color w:val="0000FF"/>
+        </w:rPr>
+        <w:t xml:space="preserve">Event Viewer: </w:t>
+      </w:r>
+      <w:r>
+        <w:rPr>
+          <w:rFonts w:cstheme="minorHAnsi"/>
+        </w:rPr>
+        <w:t xml:space="preserve">Microsoft Management Console (MMC) </w:t>
+      </w:r>
+      <w:r>
+        <w:rPr>
+          <w:rFonts w:cstheme="minorHAnsi"/>
+        </w:rPr>
+        <w:t>tool</w:t>
+      </w:r>
+      <w:r>
+        <w:rPr>
+          <w:rFonts w:cstheme="minorHAnsi"/>
+        </w:rPr>
+        <w:t xml:space="preserve"> that enables you to browse and manage event logs. It is included in the Computer Management and Server Manager MMC and is included in Administrative Tools as a stand-alone console. You can also execute the </w:t>
+      </w:r>
+      <w:proofErr w:type="spellStart"/>
+      <w:r>
+        <w:rPr>
+          <w:rFonts w:cstheme="minorHAnsi"/>
+          <w:color w:val="0000FF"/>
+        </w:rPr>
+        <w:t>eventvwr.msc</w:t>
+      </w:r>
+      <w:proofErr w:type="spellEnd"/>
+      <w:r>
+        <w:rPr>
+          <w:rFonts w:cstheme="minorHAnsi"/>
+          <w:color w:val="0000FF"/>
+        </w:rPr>
+        <w:t xml:space="preserve"> </w:t>
+      </w:r>
+      <w:r>
+        <w:rPr>
+          <w:rFonts w:cstheme="minorHAnsi"/>
+        </w:rPr>
+        <w:t>command.</w:t>
+      </w:r>
+      <w:r>
+        <w:rPr>
+          <w:rFonts w:cstheme="minorHAnsi"/>
+        </w:rPr>
+        <w:t xml:space="preserve"> Event Viewer enables you to perform following tasks – view events from multiple event logs, save useful event filters as custom views, schedule task in response to event, create and manage event subscriptions.</w:t>
+      </w:r>
+    </w:p>
+    <w:p>
+      <w:pPr>
+        <w:rPr>
+          <w:rFonts w:cstheme="minorHAnsi"/>
+        </w:rPr>
+      </w:pPr>
+      <w:r>
+        <w:rPr>
+          <w:rFonts w:cstheme="minorHAnsi"/>
+          <w:noProof/>
+        </w:rPr>
+        <w:drawing>
+          <wp:inline distT="0" distB="0" distL="0" distR="0" wp14:anchorId="6B838B61" wp14:editId="20E854E9">
+            <wp:extent cx="4141126" cy="2627290"/>
+            <wp:effectExtent l="0" t="0" r="0" b="1905"/>
+            <wp:docPr id="13" name="Picture 13"/>
+            <wp:cNvGraphicFramePr>
+              <a:graphicFrameLocks xmlns:a="http://schemas.openxmlformats.org/drawingml/2006/main" noChangeAspect="1"/>
+            </wp:cNvGraphicFramePr>
+            <a:graphic xmlns:a="http://schemas.openxmlformats.org/drawingml/2006/main">
+              <a:graphicData uri="http://schemas.openxmlformats.org/drawingml/2006/picture">
+                <pic:pic xmlns:pic="http://schemas.openxmlformats.org/drawingml/2006/picture">
+                  <pic:nvPicPr>
+                    <pic:cNvPr id="0" name="Picture 7"/>
+                    <pic:cNvPicPr>
+                      <a:picLocks noChangeAspect="1" noChangeArrowheads="1"/>
+                    </pic:cNvPicPr>
+                  </pic:nvPicPr>
+                  <pic:blipFill>
+                    <a:blip r:embed="rId17">
+                      <a:extLst>
+                        <a:ext uri="{28A0092B-C50C-407E-A947-70E740481C1C}">
+                          <a14:useLocalDpi xmlns:a14="http://schemas.microsoft.com/office/drawing/2010/main" val="0"/>
+                        </a:ext>
+                      </a:extLst>
+                    </a:blip>
+                    <a:srcRect/>
+                    <a:stretch>
+                      <a:fillRect/>
+                    </a:stretch>
+                  </pic:blipFill>
+                  <pic:spPr bwMode="auto">
+                    <a:xfrm>
+                      <a:off x="0" y="0"/>
+                      <a:ext cx="4168820" cy="2644860"/>
+                    </a:xfrm>
+                    <a:prstGeom prst="rect">
+                      <a:avLst/>
+                    </a:prstGeom>
+                    <a:noFill/>
+                    <a:ln>
+                      <a:noFill/>
+                    </a:ln>
+                  </pic:spPr>
+                </pic:pic>
+              </a:graphicData>
+            </a:graphic>
+          </wp:inline>
+        </w:drawing>
+      </w:r>
+    </w:p>
+    <w:p>
+      <w:pPr>
+        <w:rPr>
+          <w:rFonts w:cstheme="minorHAnsi"/>
+        </w:rPr>
+      </w:pPr>
+    </w:p>
+    <w:p>
+      <w:pPr>
+        <w:rPr>
+          <w:rFonts w:cstheme="minorHAnsi"/>
+          <w:sz w:val="40"/>
+          <w:szCs w:val="40"/>
+        </w:rPr>
+      </w:pPr>
+      <w:r>
+        <w:rPr>
+          <w:rFonts w:cstheme="minorHAnsi"/>
+        </w:rPr>
+        <w:t>Installing and Uninstalling Programs from Control Panel</w:t>
+      </w:r>
+      <w:r>
+        <w:rPr>
+          <w:rFonts w:cstheme="minorHAnsi"/>
+          <w:sz w:val="40"/>
+          <w:szCs w:val="40"/>
+        </w:rPr>
+        <w:br w:type="page"/>
+      </w:r>
+    </w:p>
+    <w:p>
+      <w:pPr>
+        <w:rPr>
+          <w:rFonts w:cstheme="minorHAnsi"/>
+          <w:b/>
+          <w:sz w:val="40"/>
+          <w:szCs w:val="40"/>
+        </w:rPr>
+      </w:pPr>
+    </w:p>
+    <w:p>
+      <w:pPr>
+        <w:jc w:val="center"/>
+        <w:rPr>
+          <w:rFonts w:cstheme="minorHAnsi"/>
+          <w:u w:val="single"/>
+        </w:rPr>
+      </w:pPr>
+      <w:r>
+        <w:rPr>
+          <w:rFonts w:cstheme="minorHAnsi"/>
+          <w:b/>
+          <w:sz w:val="40"/>
+          <w:szCs w:val="40"/>
+        </w:rPr>
+        <w:t>Windows Security Architecture</w:t>
+      </w:r>
+    </w:p>
+    <w:p>
+      <w:pPr>
+        <w:rPr>
+          <w:rFonts w:cstheme="minorHAnsi"/>
+          <w:u w:val="single"/>
+        </w:rPr>
+      </w:pPr>
+    </w:p>
+    <w:p>
+      <w:pPr>
+        <w:rPr>
+          <w:rFonts w:cstheme="minorHAnsi"/>
+          <w:u w:val="single"/>
+        </w:rPr>
+      </w:pPr>
+      <w:r>
+        <w:rPr>
+          <w:rFonts w:cstheme="minorHAnsi"/>
+          <w:u w:val="single"/>
+        </w:rPr>
+        <w:t>Security Reference Monitor (SRM)</w:t>
+      </w:r>
+    </w:p>
+    <w:p>
+      <w:pPr>
+        <w:pStyle w:val="ListParagraph"/>
+        <w:numPr>
+          <w:ilvl w:val="0"/>
+          <w:numId w:val="1"/>
+        </w:numPr>
+        <w:rPr>
+          <w:rFonts w:cstheme="minorHAnsi"/>
+        </w:rPr>
+      </w:pPr>
+      <w:r>
+        <w:rPr>
+          <w:rFonts w:cstheme="minorHAnsi"/>
+        </w:rPr>
+        <w:t xml:space="preserve">access checks, </w:t>
+      </w:r>
+    </w:p>
+    <w:p>
+      <w:pPr>
+        <w:pStyle w:val="ListParagraph"/>
+        <w:numPr>
+          <w:ilvl w:val="0"/>
+          <w:numId w:val="1"/>
+        </w:numPr>
+        <w:rPr>
+          <w:rFonts w:cstheme="minorHAnsi"/>
+        </w:rPr>
+      </w:pPr>
+      <w:r>
+        <w:rPr>
+          <w:rFonts w:cstheme="minorHAnsi"/>
+        </w:rPr>
+        <w:t xml:space="preserve">generates audit log entries, and </w:t>
+      </w:r>
+    </w:p>
+    <w:p>
+      <w:pPr>
+        <w:pStyle w:val="ListParagraph"/>
+        <w:numPr>
+          <w:ilvl w:val="0"/>
+          <w:numId w:val="1"/>
+        </w:numPr>
+        <w:rPr>
+          <w:rFonts w:cstheme="minorHAnsi"/>
+        </w:rPr>
+      </w:pPr>
+      <w:r>
+        <w:rPr>
+          <w:rFonts w:cstheme="minorHAnsi"/>
+        </w:rPr>
+        <w:t>manipulates user rights, also called privileges.</w:t>
+      </w:r>
+    </w:p>
+    <w:p>
+      <w:pPr>
+        <w:rPr>
+          <w:rFonts w:cstheme="minorHAnsi"/>
+          <w:u w:val="single"/>
+        </w:rPr>
+      </w:pPr>
+      <w:r>
+        <w:rPr>
+          <w:rFonts w:cstheme="minorHAnsi"/>
+          <w:u w:val="single"/>
+        </w:rPr>
+        <w:t>Local Security Authority (LSA) – lsass.exe</w:t>
+      </w:r>
+    </w:p>
+    <w:p>
+      <w:pPr>
+        <w:pStyle w:val="ListParagraph"/>
+        <w:numPr>
+          <w:ilvl w:val="0"/>
+          <w:numId w:val="2"/>
+        </w:numPr>
+        <w:rPr>
+          <w:rFonts w:cstheme="minorHAnsi"/>
+        </w:rPr>
+      </w:pPr>
+      <w:r>
+        <w:rPr>
+          <w:rFonts w:cstheme="minorHAnsi"/>
+        </w:rPr>
+        <w:t>Issues security tokens to accounts</w:t>
+      </w:r>
+    </w:p>
+    <w:p>
+      <w:pPr>
+        <w:pStyle w:val="ListParagraph"/>
+        <w:numPr>
+          <w:ilvl w:val="0"/>
+          <w:numId w:val="2"/>
+        </w:numPr>
+        <w:rPr>
+          <w:rFonts w:cstheme="minorHAnsi"/>
+        </w:rPr>
+      </w:pPr>
+      <w:r>
+        <w:rPr>
+          <w:rFonts w:cstheme="minorHAnsi"/>
+        </w:rPr>
+        <w:t>Password policy, such as complexity rules and expiration times</w:t>
+      </w:r>
+    </w:p>
+    <w:p>
+      <w:pPr>
+        <w:pStyle w:val="ListParagraph"/>
+        <w:numPr>
+          <w:ilvl w:val="0"/>
+          <w:numId w:val="2"/>
+        </w:numPr>
+        <w:rPr>
+          <w:rFonts w:cstheme="minorHAnsi"/>
+        </w:rPr>
+      </w:pPr>
+      <w:r>
+        <w:rPr>
+          <w:rFonts w:cstheme="minorHAnsi"/>
+        </w:rPr>
+        <w:t>Auditing policy, or which operations on what objects to audit</w:t>
+      </w:r>
+    </w:p>
+    <w:p>
+      <w:pPr>
+        <w:pStyle w:val="ListParagraph"/>
+        <w:numPr>
+          <w:ilvl w:val="0"/>
+          <w:numId w:val="2"/>
+        </w:numPr>
+        <w:rPr>
+          <w:rFonts w:cstheme="minorHAnsi"/>
+        </w:rPr>
+      </w:pPr>
+      <w:r>
+        <w:rPr>
+          <w:rFonts w:cstheme="minorHAnsi"/>
+        </w:rPr>
+        <w:t>Privilege settings, or which accounts on a computer can perform privileged operations.</w:t>
+      </w:r>
+    </w:p>
+    <w:p>
+      <w:pPr>
+        <w:rPr>
+          <w:rFonts w:cstheme="minorHAnsi"/>
+          <w:u w:val="single"/>
+        </w:rPr>
+      </w:pPr>
+      <w:r>
+        <w:rPr>
+          <w:rFonts w:cstheme="minorHAnsi"/>
+          <w:u w:val="single"/>
+        </w:rPr>
+        <w:t>Security Account Manager (SAM)</w:t>
+      </w:r>
+    </w:p>
+    <w:p>
+      <w:pPr>
+        <w:pStyle w:val="ListParagraph"/>
+        <w:numPr>
+          <w:ilvl w:val="0"/>
+          <w:numId w:val="3"/>
+        </w:numPr>
+        <w:rPr>
+          <w:rFonts w:cstheme="minorHAnsi"/>
+        </w:rPr>
+      </w:pPr>
+      <w:r>
+        <w:rPr>
+          <w:rFonts w:cstheme="minorHAnsi"/>
+        </w:rPr>
+        <w:t>Account data and relevant security information about local principals and local groups</w:t>
+      </w:r>
+    </w:p>
+    <w:p>
+      <w:pPr>
+        <w:pStyle w:val="ListParagraph"/>
+        <w:numPr>
+          <w:ilvl w:val="0"/>
+          <w:numId w:val="3"/>
+        </w:numPr>
+        <w:rPr>
+          <w:rFonts w:cstheme="minorHAnsi"/>
+        </w:rPr>
+      </w:pPr>
+      <w:r>
+        <w:rPr>
+          <w:rFonts w:cstheme="minorHAnsi"/>
+        </w:rPr>
+        <w:t xml:space="preserve">User Login </w:t>
+      </w:r>
+      <w:r>
+        <w:rPr>
+          <w:rFonts w:cstheme="minorHAnsi"/>
+        </w:rPr>
+        <w:sym w:font="Wingdings" w:char="F0E0"/>
+      </w:r>
+      <w:r>
+        <w:rPr>
+          <w:rFonts w:cstheme="minorHAnsi"/>
+        </w:rPr>
+        <w:t xml:space="preserve"> SAM process (</w:t>
+      </w:r>
+      <w:proofErr w:type="spellStart"/>
+      <w:r>
+        <w:rPr>
+          <w:rFonts w:cstheme="minorHAnsi"/>
+        </w:rPr>
+        <w:t>SamSrv</w:t>
+      </w:r>
+      <w:proofErr w:type="spellEnd"/>
+      <w:r>
+        <w:rPr>
+          <w:rFonts w:cstheme="minorHAnsi"/>
+        </w:rPr>
+        <w:t>) takes logon information and performs lookup in SAM DB in Windows System 32\config</w:t>
+      </w:r>
+    </w:p>
+    <w:p>
+      <w:pPr>
+        <w:pStyle w:val="ListParagraph"/>
+        <w:numPr>
+          <w:ilvl w:val="0"/>
+          <w:numId w:val="3"/>
+        </w:numPr>
+        <w:rPr>
+          <w:rFonts w:cstheme="minorHAnsi"/>
+        </w:rPr>
+      </w:pPr>
+      <w:r>
+        <w:rPr>
+          <w:rFonts w:cstheme="minorHAnsi"/>
+        </w:rPr>
+        <w:t>Passwords stored as MD4, PBKCS</w:t>
+      </w:r>
+    </w:p>
+    <w:p>
+      <w:pPr>
+        <w:rPr>
+          <w:rFonts w:cstheme="minorHAnsi"/>
+          <w:u w:val="single"/>
+        </w:rPr>
+      </w:pPr>
+      <w:r>
+        <w:rPr>
+          <w:rFonts w:cstheme="minorHAnsi"/>
+          <w:u w:val="single"/>
+        </w:rPr>
+        <w:t>Active Directory (AD)</w:t>
+      </w:r>
+    </w:p>
+    <w:p>
+      <w:pPr>
+        <w:pStyle w:val="ListParagraph"/>
+        <w:numPr>
+          <w:ilvl w:val="0"/>
+          <w:numId w:val="5"/>
+        </w:numPr>
+        <w:rPr>
+          <w:rFonts w:cstheme="minorHAnsi"/>
+        </w:rPr>
+      </w:pPr>
+      <w:r>
+        <w:rPr>
+          <w:rFonts w:cstheme="minorHAnsi"/>
+        </w:rPr>
+        <w:t xml:space="preserve">MS LDAP directory for security operations and account logon. </w:t>
+      </w:r>
+    </w:p>
+    <w:p>
+      <w:pPr>
+        <w:pStyle w:val="ListParagraph"/>
+        <w:numPr>
+          <w:ilvl w:val="0"/>
+          <w:numId w:val="5"/>
+        </w:numPr>
+        <w:rPr>
+          <w:rFonts w:cstheme="minorHAnsi"/>
+        </w:rPr>
+      </w:pPr>
+      <w:r>
+        <w:rPr>
+          <w:rFonts w:cstheme="minorHAnsi"/>
+        </w:rPr>
+        <w:t>All currently supported client versions of Windows, including Windows XP and Windows 7, can communicate with AD to perform security operations including account logon</w:t>
+      </w:r>
+    </w:p>
+    <w:p>
+      <w:pPr>
+        <w:pStyle w:val="ListParagraph"/>
+        <w:numPr>
+          <w:ilvl w:val="0"/>
+          <w:numId w:val="5"/>
+        </w:numPr>
+        <w:rPr>
+          <w:rFonts w:cstheme="minorHAnsi"/>
+        </w:rPr>
+      </w:pPr>
+      <w:r>
+        <w:rPr>
+          <w:rFonts w:cstheme="minorHAnsi"/>
+        </w:rPr>
+        <w:t>A windows client will authenticate using AD when user logs on to the computer using domain account.</w:t>
+      </w:r>
+    </w:p>
+    <w:p>
+      <w:pPr>
+        <w:rPr>
+          <w:rFonts w:cstheme="minorHAnsi"/>
+        </w:rPr>
+      </w:pPr>
+      <w:r>
+        <w:rPr>
+          <w:rFonts w:cstheme="minorHAnsi"/>
+          <w:u w:val="single"/>
+        </w:rPr>
         <w:t>Privileges in Windows</w:t>
       </w:r>
     </w:p>
@@ -1496,7 +3506,7 @@
         <w:rPr>
           <w:rFonts w:cstheme="minorHAnsi"/>
         </w:rPr>
-        <w:t xml:space="preserve">Systemwide permissions assigned to user accounts, e.g., </w:t>
+        <w:t xml:space="preserve">System wide permissions assigned to user accounts, e.g., </w:t>
       </w:r>
     </w:p>
     <w:p>
@@ -1582,14 +3592,7 @@
           <w:rFonts w:cstheme="minorHAnsi"/>
           <w:color w:val="1509B7"/>
         </w:rPr>
-        <w:t>Act as part of OS privilege</w:t>
-      </w:r>
-      <w:r>
-        <w:rPr>
-          <w:rFonts w:cstheme="minorHAnsi"/>
-          <w:color w:val="1509B7"/>
-        </w:rPr>
-        <w:t xml:space="preserve"> </w:t>
+        <w:t xml:space="preserve">Act as part of OS privilege </w:t>
       </w:r>
       <w:r>
         <w:rPr>
@@ -1614,14 +3617,7 @@
           <w:rFonts w:cstheme="minorHAnsi"/>
           <w:color w:val="1509B7"/>
         </w:rPr>
-        <w:t>Debug program privilege</w:t>
-      </w:r>
-      <w:r>
-        <w:rPr>
-          <w:rFonts w:cstheme="minorHAnsi"/>
-          <w:color w:val="1509B7"/>
-        </w:rPr>
-        <w:t xml:space="preserve"> </w:t>
+        <w:t xml:space="preserve">Debug program privilege </w:t>
       </w:r>
       <w:r>
         <w:rPr>
@@ -1646,46 +3642,13 @@
           <w:rFonts w:cstheme="minorHAnsi"/>
           <w:color w:val="1509B7"/>
         </w:rPr>
-        <w:t>Backup files and directories privilege</w:t>
-      </w:r>
-      <w:r>
-        <w:rPr>
-          <w:rFonts w:cstheme="minorHAnsi"/>
-          <w:color w:val="1509B7"/>
-        </w:rPr>
-        <w:t xml:space="preserve"> </w:t>
-      </w:r>
-      <w:r>
-        <w:rPr>
-          <w:rFonts w:cstheme="minorHAnsi"/>
-        </w:rPr>
-        <w:t>–</w:t>
-      </w:r>
-      <w:r>
-        <w:rPr>
-          <w:rFonts w:cstheme="minorHAnsi"/>
-        </w:rPr>
-        <w:t xml:space="preserve"> </w:t>
-      </w:r>
-      <w:r>
-        <w:rPr>
-          <w:rFonts w:cstheme="minorHAnsi"/>
-        </w:rPr>
-        <w:t xml:space="preserve">process with this privilege can bypass Access Control List (ACL) </w:t>
-      </w:r>
-      <w:proofErr w:type="gramStart"/>
-      <w:r>
-        <w:rPr>
-          <w:rFonts w:cstheme="minorHAnsi"/>
-        </w:rPr>
-        <w:t>checks, and</w:t>
-      </w:r>
-      <w:proofErr w:type="gramEnd"/>
-      <w:r>
-        <w:rPr>
-          <w:rFonts w:cstheme="minorHAnsi"/>
-        </w:rPr>
-        <w:t xml:space="preserve"> read all files for complete backup. </w:t>
+        <w:t xml:space="preserve">Backup files and directories privilege </w:t>
+      </w:r>
+      <w:r>
+        <w:rPr>
+          <w:rFonts w:cstheme="minorHAnsi"/>
+        </w:rPr>
+        <w:t xml:space="preserve">– process with this privilege can bypass Access Control List (ACL) checks and read all files for complete backup. </w:t>
       </w:r>
     </w:p>
     <w:p>
@@ -1704,6 +3667,7 @@
           <w:rFonts w:cstheme="minorHAnsi"/>
           <w:color w:val="1509B7"/>
         </w:rPr>
+        <w:lastRenderedPageBreak/>
         <w:t xml:space="preserve">Restore files and directory privilege </w:t>
       </w:r>
       <w:r>
@@ -1742,15 +3706,318 @@
       <w:pPr>
         <w:rPr>
           <w:rFonts w:cstheme="minorHAnsi"/>
-        </w:rPr>
-      </w:pPr>
-    </w:p>
-    <w:p>
-      <w:pPr>
-        <w:rPr>
-          <w:rFonts w:cstheme="minorHAnsi"/>
-        </w:rPr>
-      </w:pPr>
+          <w:u w:val="single"/>
+        </w:rPr>
+      </w:pPr>
+      <w:r>
+        <w:rPr>
+          <w:rFonts w:cstheme="minorHAnsi"/>
+          <w:u w:val="single"/>
+        </w:rPr>
+        <w:t>Access Control List</w:t>
+      </w:r>
+    </w:p>
+    <w:p>
+      <w:pPr>
+        <w:pStyle w:val="ListParagraph"/>
+        <w:numPr>
+          <w:ilvl w:val="0"/>
+          <w:numId w:val="14"/>
+        </w:numPr>
+        <w:rPr>
+          <w:rFonts w:cstheme="minorHAnsi"/>
+        </w:rPr>
+      </w:pPr>
+      <w:r>
+        <w:rPr>
+          <w:rFonts w:cstheme="minorHAnsi"/>
+          <w:color w:val="0000FF"/>
+        </w:rPr>
+        <w:t xml:space="preserve">Discretionary ACL (DACL) </w:t>
+      </w:r>
+      <w:r>
+        <w:rPr>
+          <w:rFonts w:cstheme="minorHAnsi"/>
+        </w:rPr>
+        <w:t>– grants or denies access to protected resources in Windows such as files, shared memory, named pipes.</w:t>
+      </w:r>
+    </w:p>
+    <w:p>
+      <w:pPr>
+        <w:pStyle w:val="ListParagraph"/>
+        <w:numPr>
+          <w:ilvl w:val="0"/>
+          <w:numId w:val="14"/>
+        </w:numPr>
+        <w:rPr>
+          <w:rFonts w:cstheme="minorHAnsi"/>
+        </w:rPr>
+      </w:pPr>
+      <w:r>
+        <w:rPr>
+          <w:rFonts w:cstheme="minorHAnsi"/>
+          <w:color w:val="0000FF"/>
+        </w:rPr>
+        <w:t>System ACL (SACL)</w:t>
+      </w:r>
+      <w:r>
+        <w:rPr>
+          <w:rFonts w:cstheme="minorHAnsi"/>
+        </w:rPr>
+        <w:t xml:space="preserve"> – used for auditing and in enforcing mandatory integrity policy in some versions of Windows</w:t>
+      </w:r>
+      <w:r>
+        <w:rPr>
+          <w:rFonts w:cstheme="minorHAnsi"/>
+        </w:rPr>
+        <w:t>.</w:t>
+      </w:r>
+    </w:p>
+    <w:p>
+      <w:pPr>
+        <w:rPr>
+          <w:rFonts w:cstheme="minorHAnsi"/>
+          <w:u w:val="single"/>
+        </w:rPr>
+      </w:pPr>
+      <w:r>
+        <w:rPr>
+          <w:rFonts w:cstheme="minorHAnsi"/>
+          <w:u w:val="single"/>
+        </w:rPr>
+        <w:t>Microsoft Baseline Security Analyzer</w:t>
+      </w:r>
+      <w:r>
+        <w:rPr>
+          <w:rFonts w:cstheme="minorHAnsi"/>
+          <w:u w:val="single"/>
+        </w:rPr>
+        <w:t xml:space="preserve"> (MBSA)</w:t>
+      </w:r>
+    </w:p>
+    <w:p>
+      <w:pPr>
+        <w:rPr>
+          <w:rFonts w:cstheme="minorHAnsi"/>
+        </w:rPr>
+      </w:pPr>
+      <w:r>
+        <w:rPr>
+          <w:rFonts w:cstheme="minorHAnsi"/>
+        </w:rPr>
+        <w:t xml:space="preserve">Download the tools </w:t>
+      </w:r>
+      <w:hyperlink r:id="rId18" w:history="1">
+        <w:r>
+          <w:rPr>
+            <w:rStyle w:val="Hyperlink"/>
+            <w:rFonts w:cstheme="minorHAnsi"/>
+          </w:rPr>
+          <w:t>https://www.microsoft.com/en-us/download/details.aspx?id=19892</w:t>
+        </w:r>
+      </w:hyperlink>
+    </w:p>
+    <w:p>
+      <w:pPr>
+        <w:rPr>
+          <w:rFonts w:cstheme="minorHAnsi"/>
+        </w:rPr>
+      </w:pPr>
+      <w:r>
+        <w:rPr>
+          <w:rFonts w:cstheme="minorHAnsi"/>
+        </w:rPr>
+        <w:t xml:space="preserve">Install the </w:t>
+      </w:r>
+      <w:r>
+        <w:rPr>
+          <w:rFonts w:cstheme="minorHAnsi"/>
+          <w:color w:val="0000FF"/>
+        </w:rPr>
+        <w:t>.</w:t>
+      </w:r>
+      <w:proofErr w:type="spellStart"/>
+      <w:r>
+        <w:rPr>
+          <w:rFonts w:cstheme="minorHAnsi"/>
+          <w:color w:val="0000FF"/>
+        </w:rPr>
+        <w:t>msi</w:t>
+      </w:r>
+      <w:proofErr w:type="spellEnd"/>
+      <w:r>
+        <w:rPr>
+          <w:rFonts w:cstheme="minorHAnsi"/>
+          <w:color w:val="0000FF"/>
+        </w:rPr>
+        <w:t xml:space="preserve"> </w:t>
+      </w:r>
+      <w:r>
+        <w:rPr>
+          <w:rFonts w:cstheme="minorHAnsi"/>
+        </w:rPr>
+        <w:t>file</w:t>
+      </w:r>
+    </w:p>
+    <w:p>
+      <w:pPr>
+        <w:rPr>
+          <w:rFonts w:cstheme="minorHAnsi"/>
+        </w:rPr>
+      </w:pPr>
+      <w:r>
+        <w:rPr>
+          <w:noProof/>
+        </w:rPr>
+        <w:drawing>
+          <wp:inline distT="0" distB="0" distL="0" distR="0" wp14:anchorId="563F3A8A" wp14:editId="7FC1E289">
+            <wp:extent cx="3379801" cy="2550017"/>
+            <wp:effectExtent l="0" t="0" r="0" b="3175"/>
+            <wp:docPr id="14" name="Picture 14"/>
+            <wp:cNvGraphicFramePr>
+              <a:graphicFrameLocks xmlns:a="http://schemas.openxmlformats.org/drawingml/2006/main" noChangeAspect="1"/>
+            </wp:cNvGraphicFramePr>
+            <a:graphic xmlns:a="http://schemas.openxmlformats.org/drawingml/2006/main">
+              <a:graphicData uri="http://schemas.openxmlformats.org/drawingml/2006/picture">
+                <pic:pic xmlns:pic="http://schemas.openxmlformats.org/drawingml/2006/picture">
+                  <pic:nvPicPr>
+                    <pic:cNvPr id="1" name=""/>
+                    <pic:cNvPicPr/>
+                  </pic:nvPicPr>
+                  <pic:blipFill>
+                    <a:blip r:embed="rId19"/>
+                    <a:stretch>
+                      <a:fillRect/>
+                    </a:stretch>
+                  </pic:blipFill>
+                  <pic:spPr>
+                    <a:xfrm>
+                      <a:off x="0" y="0"/>
+                      <a:ext cx="3405063" cy="2569077"/>
+                    </a:xfrm>
+                    <a:prstGeom prst="rect">
+                      <a:avLst/>
+                    </a:prstGeom>
+                  </pic:spPr>
+                </pic:pic>
+              </a:graphicData>
+            </a:graphic>
+          </wp:inline>
+        </w:drawing>
+      </w:r>
+    </w:p>
+    <w:p>
+      <w:pPr>
+        <w:rPr>
+          <w:rFonts w:cstheme="minorHAnsi"/>
+        </w:rPr>
+      </w:pPr>
+      <w:r>
+        <w:rPr>
+          <w:rFonts w:cstheme="minorHAnsi"/>
+          <w:noProof/>
+        </w:rPr>
+        <w:drawing>
+          <wp:inline distT="0" distB="0" distL="0" distR="0" wp14:anchorId="41093D88" wp14:editId="5AF5CC71">
+            <wp:extent cx="3403695" cy="2569335"/>
+            <wp:effectExtent l="0" t="0" r="6350" b="2540"/>
+            <wp:docPr id="15" name="Picture 15"/>
+            <wp:cNvGraphicFramePr>
+              <a:graphicFrameLocks xmlns:a="http://schemas.openxmlformats.org/drawingml/2006/main" noChangeAspect="1"/>
+            </wp:cNvGraphicFramePr>
+            <a:graphic xmlns:a="http://schemas.openxmlformats.org/drawingml/2006/main">
+              <a:graphicData uri="http://schemas.openxmlformats.org/drawingml/2006/picture">
+                <pic:pic xmlns:pic="http://schemas.openxmlformats.org/drawingml/2006/picture">
+                  <pic:nvPicPr>
+                    <pic:cNvPr id="0" name="Picture 8"/>
+                    <pic:cNvPicPr>
+                      <a:picLocks noChangeAspect="1" noChangeArrowheads="1"/>
+                    </pic:cNvPicPr>
+                  </pic:nvPicPr>
+                  <pic:blipFill>
+                    <a:blip r:embed="rId20">
+                      <a:extLst>
+                        <a:ext uri="{28A0092B-C50C-407E-A947-70E740481C1C}">
+                          <a14:useLocalDpi xmlns:a14="http://schemas.microsoft.com/office/drawing/2010/main" val="0"/>
+                        </a:ext>
+                      </a:extLst>
+                    </a:blip>
+                    <a:srcRect/>
+                    <a:stretch>
+                      <a:fillRect/>
+                    </a:stretch>
+                  </pic:blipFill>
+                  <pic:spPr bwMode="auto">
+                    <a:xfrm>
+                      <a:off x="0" y="0"/>
+                      <a:ext cx="3419211" cy="2581048"/>
+                    </a:xfrm>
+                    <a:prstGeom prst="rect">
+                      <a:avLst/>
+                    </a:prstGeom>
+                    <a:noFill/>
+                    <a:ln>
+                      <a:noFill/>
+                    </a:ln>
+                  </pic:spPr>
+                </pic:pic>
+              </a:graphicData>
+            </a:graphic>
+          </wp:inline>
+        </w:drawing>
+      </w:r>
+    </w:p>
+    <w:p>
+      <w:pPr>
+        <w:rPr>
+          <w:rFonts w:cstheme="minorHAnsi"/>
+        </w:rPr>
+      </w:pPr>
+      <w:r>
+        <w:rPr>
+          <w:rFonts w:cstheme="minorHAnsi"/>
+        </w:rPr>
+        <w:br w:type="page"/>
+      </w:r>
+    </w:p>
+    <w:p>
+      <w:pPr>
+        <w:rPr>
+          <w:rFonts w:cstheme="minorHAnsi"/>
+        </w:rPr>
+      </w:pPr>
+      <w:r>
+        <w:rPr>
+          <w:rFonts w:cstheme="minorHAnsi"/>
+        </w:rPr>
+        <w:lastRenderedPageBreak/>
+        <w:t>Microsoft Security Essentials</w:t>
+      </w:r>
+    </w:p>
+    <w:p>
+      <w:pPr>
+        <w:rPr>
+          <w:rFonts w:cstheme="minorHAnsi"/>
+        </w:rPr>
+      </w:pPr>
+      <w:hyperlink r:id="rId21" w:history="1">
+        <w:r>
+          <w:rPr>
+            <w:rStyle w:val="Hyperlink"/>
+            <w:rFonts w:cstheme="minorHAnsi"/>
+          </w:rPr>
+          <w:t>https://www.microsoft.com/en-us/download/confirmation.aspx?id=5201</w:t>
+        </w:r>
+      </w:hyperlink>
+    </w:p>
+    <w:p>
+      <w:pPr>
+        <w:rPr>
+          <w:rFonts w:cstheme="minorHAnsi"/>
+        </w:rPr>
+      </w:pPr>
+      <w:bookmarkStart w:id="0" w:name="_GoBack"/>
+      <w:bookmarkEnd w:id="0"/>
     </w:p>
     <w:sectPr>
       <w:pgSz w:w="12240" w:h="15840"/>
@@ -3131,6 +5398,231 @@
       </w:pPr>
       <w:rPr>
         <w:rFonts w:ascii="Wingdings" w:eastAsiaTheme="minorHAnsi" w:hAnsi="Wingdings" w:cstheme="minorHAnsi" w:hint="default"/>
+      </w:rPr>
+    </w:lvl>
+    <w:lvl w:ilvl="1" w:tplc="04090003" w:tentative="1">
+      <w:start w:val="1"/>
+      <w:numFmt w:val="bullet"/>
+      <w:lvlText w:val="o"/>
+      <w:lvlJc w:val="left"/>
+      <w:pPr>
+        <w:ind w:left="1440" w:hanging="360"/>
+      </w:pPr>
+      <w:rPr>
+        <w:rFonts w:ascii="Courier New" w:hAnsi="Courier New" w:cs="Courier New" w:hint="default"/>
+      </w:rPr>
+    </w:lvl>
+    <w:lvl w:ilvl="2" w:tplc="04090005" w:tentative="1">
+      <w:start w:val="1"/>
+      <w:numFmt w:val="bullet"/>
+      <w:lvlText w:val=""/>
+      <w:lvlJc w:val="left"/>
+      <w:pPr>
+        <w:ind w:left="2160" w:hanging="360"/>
+      </w:pPr>
+      <w:rPr>
+        <w:rFonts w:ascii="Wingdings" w:hAnsi="Wingdings" w:hint="default"/>
+      </w:rPr>
+    </w:lvl>
+    <w:lvl w:ilvl="3" w:tplc="04090001" w:tentative="1">
+      <w:start w:val="1"/>
+      <w:numFmt w:val="bullet"/>
+      <w:lvlText w:val=""/>
+      <w:lvlJc w:val="left"/>
+      <w:pPr>
+        <w:ind w:left="2880" w:hanging="360"/>
+      </w:pPr>
+      <w:rPr>
+        <w:rFonts w:ascii="Symbol" w:hAnsi="Symbol" w:hint="default"/>
+      </w:rPr>
+    </w:lvl>
+    <w:lvl w:ilvl="4" w:tplc="04090003" w:tentative="1">
+      <w:start w:val="1"/>
+      <w:numFmt w:val="bullet"/>
+      <w:lvlText w:val="o"/>
+      <w:lvlJc w:val="left"/>
+      <w:pPr>
+        <w:ind w:left="3600" w:hanging="360"/>
+      </w:pPr>
+      <w:rPr>
+        <w:rFonts w:ascii="Courier New" w:hAnsi="Courier New" w:cs="Courier New" w:hint="default"/>
+      </w:rPr>
+    </w:lvl>
+    <w:lvl w:ilvl="5" w:tplc="04090005" w:tentative="1">
+      <w:start w:val="1"/>
+      <w:numFmt w:val="bullet"/>
+      <w:lvlText w:val=""/>
+      <w:lvlJc w:val="left"/>
+      <w:pPr>
+        <w:ind w:left="4320" w:hanging="360"/>
+      </w:pPr>
+      <w:rPr>
+        <w:rFonts w:ascii="Wingdings" w:hAnsi="Wingdings" w:hint="default"/>
+      </w:rPr>
+    </w:lvl>
+    <w:lvl w:ilvl="6" w:tplc="04090001" w:tentative="1">
+      <w:start w:val="1"/>
+      <w:numFmt w:val="bullet"/>
+      <w:lvlText w:val=""/>
+      <w:lvlJc w:val="left"/>
+      <w:pPr>
+        <w:ind w:left="5040" w:hanging="360"/>
+      </w:pPr>
+      <w:rPr>
+        <w:rFonts w:ascii="Symbol" w:hAnsi="Symbol" w:hint="default"/>
+      </w:rPr>
+    </w:lvl>
+    <w:lvl w:ilvl="7" w:tplc="04090003" w:tentative="1">
+      <w:start w:val="1"/>
+      <w:numFmt w:val="bullet"/>
+      <w:lvlText w:val="o"/>
+      <w:lvlJc w:val="left"/>
+      <w:pPr>
+        <w:ind w:left="5760" w:hanging="360"/>
+      </w:pPr>
+      <w:rPr>
+        <w:rFonts w:ascii="Courier New" w:hAnsi="Courier New" w:cs="Courier New" w:hint="default"/>
+      </w:rPr>
+    </w:lvl>
+    <w:lvl w:ilvl="8" w:tplc="04090005" w:tentative="1">
+      <w:start w:val="1"/>
+      <w:numFmt w:val="bullet"/>
+      <w:lvlText w:val=""/>
+      <w:lvlJc w:val="left"/>
+      <w:pPr>
+        <w:ind w:left="6480" w:hanging="360"/>
+      </w:pPr>
+      <w:rPr>
+        <w:rFonts w:ascii="Wingdings" w:hAnsi="Wingdings" w:hint="default"/>
+      </w:rPr>
+    </w:lvl>
+  </w:abstractNum>
+  <w:abstractNum w:abstractNumId="13" w15:restartNumberingAfterBreak="0">
+    <w:nsid w:val="71BF01C3"/>
+    <w:multiLevelType w:val="hybridMultilevel"/>
+    <w:tmpl w:val="E87222A0"/>
+    <w:lvl w:ilvl="0" w:tplc="CC2413E8">
+      <w:numFmt w:val="bullet"/>
+      <w:lvlText w:val=""/>
+      <w:lvlJc w:val="left"/>
+      <w:pPr>
+        <w:ind w:left="720" w:hanging="360"/>
+      </w:pPr>
+      <w:rPr>
+        <w:rFonts w:ascii="Wingdings" w:eastAsiaTheme="minorHAnsi" w:hAnsi="Wingdings" w:cstheme="minorHAnsi" w:hint="default"/>
+      </w:rPr>
+    </w:lvl>
+    <w:lvl w:ilvl="1" w:tplc="04090003" w:tentative="1">
+      <w:start w:val="1"/>
+      <w:numFmt w:val="bullet"/>
+      <w:lvlText w:val="o"/>
+      <w:lvlJc w:val="left"/>
+      <w:pPr>
+        <w:ind w:left="1440" w:hanging="360"/>
+      </w:pPr>
+      <w:rPr>
+        <w:rFonts w:ascii="Courier New" w:hAnsi="Courier New" w:cs="Courier New" w:hint="default"/>
+      </w:rPr>
+    </w:lvl>
+    <w:lvl w:ilvl="2" w:tplc="04090005" w:tentative="1">
+      <w:start w:val="1"/>
+      <w:numFmt w:val="bullet"/>
+      <w:lvlText w:val=""/>
+      <w:lvlJc w:val="left"/>
+      <w:pPr>
+        <w:ind w:left="2160" w:hanging="360"/>
+      </w:pPr>
+      <w:rPr>
+        <w:rFonts w:ascii="Wingdings" w:hAnsi="Wingdings" w:hint="default"/>
+      </w:rPr>
+    </w:lvl>
+    <w:lvl w:ilvl="3" w:tplc="04090001" w:tentative="1">
+      <w:start w:val="1"/>
+      <w:numFmt w:val="bullet"/>
+      <w:lvlText w:val=""/>
+      <w:lvlJc w:val="left"/>
+      <w:pPr>
+        <w:ind w:left="2880" w:hanging="360"/>
+      </w:pPr>
+      <w:rPr>
+        <w:rFonts w:ascii="Symbol" w:hAnsi="Symbol" w:hint="default"/>
+      </w:rPr>
+    </w:lvl>
+    <w:lvl w:ilvl="4" w:tplc="04090003" w:tentative="1">
+      <w:start w:val="1"/>
+      <w:numFmt w:val="bullet"/>
+      <w:lvlText w:val="o"/>
+      <w:lvlJc w:val="left"/>
+      <w:pPr>
+        <w:ind w:left="3600" w:hanging="360"/>
+      </w:pPr>
+      <w:rPr>
+        <w:rFonts w:ascii="Courier New" w:hAnsi="Courier New" w:cs="Courier New" w:hint="default"/>
+      </w:rPr>
+    </w:lvl>
+    <w:lvl w:ilvl="5" w:tplc="04090005" w:tentative="1">
+      <w:start w:val="1"/>
+      <w:numFmt w:val="bullet"/>
+      <w:lvlText w:val=""/>
+      <w:lvlJc w:val="left"/>
+      <w:pPr>
+        <w:ind w:left="4320" w:hanging="360"/>
+      </w:pPr>
+      <w:rPr>
+        <w:rFonts w:ascii="Wingdings" w:hAnsi="Wingdings" w:hint="default"/>
+      </w:rPr>
+    </w:lvl>
+    <w:lvl w:ilvl="6" w:tplc="04090001" w:tentative="1">
+      <w:start w:val="1"/>
+      <w:numFmt w:val="bullet"/>
+      <w:lvlText w:val=""/>
+      <w:lvlJc w:val="left"/>
+      <w:pPr>
+        <w:ind w:left="5040" w:hanging="360"/>
+      </w:pPr>
+      <w:rPr>
+        <w:rFonts w:ascii="Symbol" w:hAnsi="Symbol" w:hint="default"/>
+      </w:rPr>
+    </w:lvl>
+    <w:lvl w:ilvl="7" w:tplc="04090003" w:tentative="1">
+      <w:start w:val="1"/>
+      <w:numFmt w:val="bullet"/>
+      <w:lvlText w:val="o"/>
+      <w:lvlJc w:val="left"/>
+      <w:pPr>
+        <w:ind w:left="5760" w:hanging="360"/>
+      </w:pPr>
+      <w:rPr>
+        <w:rFonts w:ascii="Courier New" w:hAnsi="Courier New" w:cs="Courier New" w:hint="default"/>
+      </w:rPr>
+    </w:lvl>
+    <w:lvl w:ilvl="8" w:tplc="04090005" w:tentative="1">
+      <w:start w:val="1"/>
+      <w:numFmt w:val="bullet"/>
+      <w:lvlText w:val=""/>
+      <w:lvlJc w:val="left"/>
+      <w:pPr>
+        <w:ind w:left="6480" w:hanging="360"/>
+      </w:pPr>
+      <w:rPr>
+        <w:rFonts w:ascii="Wingdings" w:hAnsi="Wingdings" w:hint="default"/>
+      </w:rPr>
+    </w:lvl>
+  </w:abstractNum>
+  <w:abstractNum w:abstractNumId="14" w15:restartNumberingAfterBreak="0">
+    <w:nsid w:val="7B6C338E"/>
+    <w:multiLevelType w:val="hybridMultilevel"/>
+    <w:tmpl w:val="2DE4D8CE"/>
+    <w:lvl w:ilvl="0" w:tplc="04090001">
+      <w:start w:val="1"/>
+      <w:numFmt w:val="bullet"/>
+      <w:lvlText w:val=""/>
+      <w:lvlJc w:val="left"/>
+      <w:pPr>
+        <w:ind w:left="720" w:hanging="360"/>
+      </w:pPr>
+      <w:rPr>
+        <w:rFonts w:ascii="Symbol" w:hAnsi="Symbol" w:hint="default"/>
       </w:rPr>
     </w:lvl>
     <w:lvl w:ilvl="1" w:tplc="04090003" w:tentative="1">
@@ -3268,6 +5760,12 @@
   </w:num>
   <w:num w:numId="13">
     <w:abstractNumId w:val="1"/>
+  </w:num>
+  <w:num w:numId="14">
+    <w:abstractNumId w:val="14"/>
+  </w:num>
+  <w:num w:numId="15">
+    <w:abstractNumId w:val="13"/>
   </w:num>
 </w:numbering>
 </file>
@@ -3731,6 +6229,46 @@
       <w:shd w:val="clear" w:color="auto" w:fill="E6E6E6"/>
     </w:rPr>
   </w:style>
+  <w:style w:type="paragraph" w:styleId="NormalWeb">
+    <w:name w:val="Normal (Web)"/>
+    <w:basedOn w:val="Normal"/>
+    <w:uiPriority w:val="99"/>
+    <w:semiHidden/>
+    <w:unhideWhenUsed/>
+    <w:rsid w:val="00A76151"/>
+    <w:pPr>
+      <w:spacing w:before="100" w:beforeAutospacing="1" w:after="100" w:afterAutospacing="1" w:line="240" w:lineRule="auto"/>
+    </w:pPr>
+    <w:rPr>
+      <w:rFonts w:ascii="Times New Roman" w:eastAsia="Times New Roman" w:hAnsi="Times New Roman" w:cs="Times New Roman"/>
+      <w:sz w:val="24"/>
+      <w:szCs w:val="24"/>
+    </w:rPr>
+  </w:style>
+  <w:style w:type="character" w:styleId="Strong">
+    <w:name w:val="Strong"/>
+    <w:basedOn w:val="DefaultParagraphFont"/>
+    <w:uiPriority w:val="22"/>
+    <w:qFormat/>
+    <w:rsid w:val="00A76151"/>
+    <w:rPr>
+      <w:b/>
+      <w:bCs/>
+    </w:rPr>
+  </w:style>
+  <w:style w:type="character" w:styleId="HTMLCode">
+    <w:name w:val="HTML Code"/>
+    <w:basedOn w:val="DefaultParagraphFont"/>
+    <w:uiPriority w:val="99"/>
+    <w:semiHidden/>
+    <w:unhideWhenUsed/>
+    <w:rsid w:val="00A76151"/>
+    <w:rPr>
+      <w:rFonts w:ascii="Courier New" w:eastAsia="Times New Roman" w:hAnsi="Courier New" w:cs="Courier New"/>
+      <w:sz w:val="20"/>
+      <w:szCs w:val="20"/>
+    </w:rPr>
+  </w:style>
 </w:styles>
 </file>
 

</xml_diff>